<commit_message>
se actualiza el informe
</commit_message>
<xml_diff>
--- a/informeProyecto.docx
+++ b/informeProyecto.docx
@@ -22,7 +22,7 @@
     </w:p>
     <w:p>
       <w:pPr>
-        <w:pStyle w:val="style21"/>
+        <w:pStyle w:val="style22"/>
         <w:jc w:val="center"/>
       </w:pPr>
       <w:r>
@@ -31,7 +31,7 @@
     </w:p>
     <w:p>
       <w:pPr>
-        <w:pStyle w:val="style21"/>
+        <w:pStyle w:val="style22"/>
         <w:jc w:val="left"/>
       </w:pPr>
       <w:r>
@@ -46,7 +46,7 @@
     </w:p>
     <w:p>
       <w:pPr>
-        <w:pStyle w:val="style21"/>
+        <w:pStyle w:val="style22"/>
         <w:numPr>
           <w:ilvl w:val="0"/>
           <w:numId w:val="2"/>
@@ -65,6 +65,7 @@
       <w:hyperlink r:id="rId2">
         <w:r>
           <w:rPr>
+            <w:rStyle w:val="style15"/>
             <w:rStyle w:val="style15"/>
             <w:b w:val="false"/>
             <w:bCs w:val="false"/>
@@ -77,7 +78,7 @@
     </w:p>
     <w:p>
       <w:pPr>
-        <w:pStyle w:val="style21"/>
+        <w:pStyle w:val="style22"/>
         <w:numPr>
           <w:ilvl w:val="0"/>
           <w:numId w:val="2"/>
@@ -96,6 +97,7 @@
       <w:hyperlink r:id="rId3">
         <w:r>
           <w:rPr>
+            <w:rStyle w:val="style15"/>
             <w:rStyle w:val="style15"/>
             <w:b w:val="false"/>
             <w:bCs w:val="false"/>
@@ -108,7 +110,7 @@
     </w:p>
     <w:p>
       <w:pPr>
-        <w:pStyle w:val="style21"/>
+        <w:pStyle w:val="style22"/>
         <w:numPr>
           <w:ilvl w:val="0"/>
           <w:numId w:val="2"/>
@@ -127,6 +129,7 @@
       <w:hyperlink r:id="rId4">
         <w:r>
           <w:rPr>
+            <w:rStyle w:val="style15"/>
             <w:rStyle w:val="style15"/>
             <w:b w:val="false"/>
             <w:bCs w:val="false"/>
@@ -139,21 +142,16 @@
     </w:p>
     <w:p>
       <w:pPr>
-        <w:pStyle w:val="style21"/>
+        <w:pStyle w:val="style22"/>
         <w:jc w:val="left"/>
       </w:pPr>
       <w:r>
-        <w:rPr>
-          <w:b w:val="false"/>
-          <w:bCs w:val="false"/>
-          <w:sz w:val="22"/>
-          <w:szCs w:val="22"/>
-        </w:rPr>
-      </w:r>
-    </w:p>
-    <w:p>
-      <w:pPr>
-        <w:pStyle w:val="style21"/>
+        <w:rPr/>
+      </w:r>
+    </w:p>
+    <w:p>
+      <w:pPr>
+        <w:pStyle w:val="style22"/>
         <w:jc w:val="left"/>
       </w:pPr>
       <w:r>
@@ -168,7 +166,7 @@
     </w:p>
     <w:p>
       <w:pPr>
-        <w:pStyle w:val="style21"/>
+        <w:pStyle w:val="style22"/>
         <w:jc w:val="left"/>
       </w:pPr>
       <w:r>
@@ -178,18 +176,12 @@
           <w:sz w:val="22"/>
           <w:szCs w:val="22"/>
         </w:rPr>
-        <w:t>Un problema muy conocido en la Programación Concurrente es el de “Lectores Escritores”, este problema consiste en</w:t>
-        <w:t xml:space="preserve"> un conjunto de procesos lectores que quieren leer datos de una BD y un conjunto de escritores que quieren escribir en</w:t>
-        <w:t xml:space="preserve"> la Base de Datos (BD). Para esto varios lectores pueden leer al mismo tiempo pero sólo un escritor puede escribir en la</w:t>
-        <w:t xml:space="preserve"> BD (tampoco puede haber lectores mientras el escritor está en la BD). Para simular este problema pondremos una zona</w:t>
-        <w:t xml:space="preserve"> común para todos los procesos que va desde la esquina (15,2) a la esquina (20,3). En esta zona cada uno de los seis</w:t>
-        <w:t xml:space="preserve"> procesos robotLector querrá tomar una flor y cada uno de los 3 procesos robotEscritor querrá depositar una flor de la</w:t>
-        <w:t xml:space="preserve"> siguiente manera:</w:t>
-      </w:r>
-    </w:p>
-    <w:p>
-      <w:pPr>
-        <w:pStyle w:val="style21"/>
+        <w:t>Un problema muy conocido en la Programación Concurrente es el de “Lectores Escritores”, este problema consiste en un conjunto de procesos lectores que quieren leer datos de una BD y un conjunto de escritores que quieren escribir en la Base de Datos (BD). Para esto varios lectores pueden leer al mismo tiempo pero sólo un escritor puede escribir en la BD (tampoco puede haber lectores mientras el escritor está en la BD). Para simular este problema pondremos una zona común para todos los procesos que va desde la esquina (15,2) a la esquina (20,3). En esta zona cada uno de los seis procesos robotLector querrá tomar una flor y cada uno de los 3 procesos robotEscritor querrá depositar una flor de la siguiente manera:</w:t>
+      </w:r>
+    </w:p>
+    <w:p>
+      <w:pPr>
+        <w:pStyle w:val="style22"/>
         <w:jc w:val="left"/>
       </w:pPr>
       <w:r>
@@ -208,14 +200,12 @@
           <w:sz w:val="22"/>
           <w:szCs w:val="22"/>
         </w:rPr>
-        <w:t>: se posiciona en la esquina (50,50) y debe tomar la flor de la esquina (15,2). Para tomar la flor debe</w:t>
-        <w:t xml:space="preserve"> consultarle al proceso robotOrganizador si no se encuentra algún robotEscritor trabajando en el area. En el caso de que</w:t>
-        <w:t xml:space="preserve"> el área no esté libre debe seguir pidiendo permiso para tomar la flor.</w:t>
-      </w:r>
-    </w:p>
-    <w:p>
-      <w:pPr>
-        <w:pStyle w:val="style21"/>
+        <w:t>: se posiciona en la esquina (50,50) y debe tomar la flor de la esquina (15,2). Para tomar la flor debe consultarle al proceso robotOrganizador si no se encuentra algún robotEscritor trabajando en el area. En el caso de que el área no esté libre debe seguir pidiendo permiso para tomar la flor.</w:t>
+      </w:r>
+    </w:p>
+    <w:p>
+      <w:pPr>
+        <w:pStyle w:val="style22"/>
         <w:jc w:val="left"/>
       </w:pPr>
       <w:r>
@@ -234,14 +224,12 @@
           <w:sz w:val="22"/>
           <w:szCs w:val="22"/>
         </w:rPr>
-        <w:t>: se posiciona en la esquina (51,51) y debe tomar la flor de la esquina (16,2). Para tomar la flor debe</w:t>
-        <w:t xml:space="preserve"> consultarle al proceso robotOrganizador si no se encuentra algún robotEscritor trabajando en el area. En el caso de que</w:t>
-        <w:t xml:space="preserve"> el área no esté libre debe seguir pidiendo permiso para tomar la flor.</w:t>
-      </w:r>
-    </w:p>
-    <w:p>
-      <w:pPr>
-        <w:pStyle w:val="style21"/>
+        <w:t>: se posiciona en la esquina (51,51) y debe tomar la flor de la esquina (16,2). Para tomar la flor debe consultarle al proceso robotOrganizador si no se encuentra algún robotEscritor trabajando en el area. En el caso de que el área no esté libre debe seguir pidiendo permiso para tomar la flor.</w:t>
+      </w:r>
+    </w:p>
+    <w:p>
+      <w:pPr>
+        <w:pStyle w:val="style22"/>
         <w:jc w:val="left"/>
       </w:pPr>
       <w:r>
@@ -260,14 +248,12 @@
           <w:sz w:val="22"/>
           <w:szCs w:val="22"/>
         </w:rPr>
-        <w:t>: se posiciona en la esquina (52,52) y debe tomar la flor de la esquina (17,2). Para tomar la flor debe</w:t>
-        <w:t xml:space="preserve"> consultarle al proceso robotOrganizador si no se encuentra algún robotEscritor trabajando en el area. En el caso de que</w:t>
-        <w:t xml:space="preserve"> el área no esté libre debe seguir pidiendo permiso para tomar la flor.</w:t>
-      </w:r>
-    </w:p>
-    <w:p>
-      <w:pPr>
-        <w:pStyle w:val="style21"/>
+        <w:t>: se posiciona en la esquina (52,52) y debe tomar la flor de la esquina (17,2). Para tomar la flor debe consultarle al proceso robotOrganizador si no se encuentra algún robotEscritor trabajando en el area. En el caso de que el área no esté libre debe seguir pidiendo permiso para tomar la flor.</w:t>
+      </w:r>
+    </w:p>
+    <w:p>
+      <w:pPr>
+        <w:pStyle w:val="style22"/>
         <w:jc w:val="left"/>
       </w:pPr>
       <w:r>
@@ -286,14 +272,12 @@
           <w:sz w:val="22"/>
           <w:szCs w:val="22"/>
         </w:rPr>
-        <w:t>: se posiciona en la esquina (53,53) y debe tomar la flor de la esquina (18,2). Para tomar la flor debe</w:t>
-        <w:t xml:space="preserve"> consultarle al proceso robotOrganizador si no se encuentra algún robotEscritor trabajando en el area. En el caso de que</w:t>
-        <w:t xml:space="preserve"> el área no esté libre debe seguir pidiendo permiso para tomar la flor.</w:t>
-      </w:r>
-    </w:p>
-    <w:p>
-      <w:pPr>
-        <w:pStyle w:val="style21"/>
+        <w:t>: se posiciona en la esquina (53,53) y debe tomar la flor de la esquina (18,2). Para tomar la flor debe consultarle al proceso robotOrganizador si no se encuentra algún robotEscritor trabajando en el area. En el caso de que el área no esté libre debe seguir pidiendo permiso para tomar la flor.</w:t>
+      </w:r>
+    </w:p>
+    <w:p>
+      <w:pPr>
+        <w:pStyle w:val="style22"/>
         <w:jc w:val="left"/>
       </w:pPr>
       <w:r>
@@ -312,14 +296,12 @@
           <w:sz w:val="22"/>
           <w:szCs w:val="22"/>
         </w:rPr>
-        <w:t>: se posiciona en la esquina (54,54) y debe tomar la flor de la esquina (19,2). Para tomar la flor debe</w:t>
-        <w:t xml:space="preserve"> consultarle al proceso robotOrganizador si no se encuentra algún robotEscritor trabajando en el area. En el caso de que</w:t>
-        <w:t xml:space="preserve"> el área no esté libre debe seguir pidiendo permiso para tomar la flor.</w:t>
-      </w:r>
-    </w:p>
-    <w:p>
-      <w:pPr>
-        <w:pStyle w:val="style21"/>
+        <w:t>: se posiciona en la esquina (54,54) y debe tomar la flor de la esquina (19,2). Para tomar la flor debe consultarle al proceso robotOrganizador si no se encuentra algún robotEscritor trabajando en el area. En el caso de que el área no esté libre debe seguir pidiendo permiso para tomar la flor.</w:t>
+      </w:r>
+    </w:p>
+    <w:p>
+      <w:pPr>
+        <w:pStyle w:val="style22"/>
         <w:jc w:val="left"/>
       </w:pPr>
       <w:r>
@@ -338,14 +320,12 @@
           <w:sz w:val="22"/>
           <w:szCs w:val="22"/>
         </w:rPr>
-        <w:t>: se posiciona en la esquina (55,55) y debe tomar la flor de la esquina (20,2). Para tomar la flor debe</w:t>
-        <w:t xml:space="preserve"> consultarle al proceso robotOrganizador si no se encuentra algún robotEscritor trabajando en el área. En el caso de que</w:t>
-        <w:t xml:space="preserve"> el área no esté libre debe seguir pidiendo permiso para tomar la flor.</w:t>
-      </w:r>
-    </w:p>
-    <w:p>
-      <w:pPr>
-        <w:pStyle w:val="style21"/>
+        <w:t>: se posiciona en la esquina (55,55) y debe tomar la flor de la esquina (20,2). Para tomar la flor debe consultarle al proceso robotOrganizador si no se encuentra algún robotEscritor trabajando en el área. En el caso de que el área no esté libre debe seguir pidiendo permiso para tomar la flor.</w:t>
+      </w:r>
+    </w:p>
+    <w:p>
+      <w:pPr>
+        <w:pStyle w:val="style22"/>
         <w:jc w:val="left"/>
       </w:pPr>
       <w:r>
@@ -364,13 +344,12 @@
           <w:sz w:val="22"/>
           <w:szCs w:val="22"/>
         </w:rPr>
-        <w:t>: se posiciona en la esquina (60,60) y debe depositar una flor desde la esquina (15,2) hasta (20,2) para</w:t>
-        <w:t xml:space="preserve"> poder hacer esto ningún otro proceso puede estar en ninguna esquina del área compartida.</w:t>
-      </w:r>
-    </w:p>
-    <w:p>
-      <w:pPr>
-        <w:pStyle w:val="style21"/>
+        <w:t>: se posiciona en la esquina (60,60) y debe depositar una flor desde la esquina (15,2) hasta (20,2) para poder hacer esto ningún otro proceso puede estar en ninguna esquina del área compartida.</w:t>
+      </w:r>
+    </w:p>
+    <w:p>
+      <w:pPr>
+        <w:pStyle w:val="style22"/>
         <w:jc w:val="left"/>
       </w:pPr>
       <w:r>
@@ -389,13 +368,12 @@
           <w:sz w:val="22"/>
           <w:szCs w:val="22"/>
         </w:rPr>
-        <w:t>: se posiciona en la esquina (60,61) y debe depositar una flor desde la esquina (15,2) hasta (20,2) para</w:t>
-        <w:t xml:space="preserve"> poder hacer esto ningún otro proceso puede estar en ninguna esquina del área compartida.</w:t>
-      </w:r>
-    </w:p>
-    <w:p>
-      <w:pPr>
-        <w:pStyle w:val="style21"/>
+        <w:t>: se posiciona en la esquina (60,61) y debe depositar una flor desde la esquina (15,2) hasta (20,2) para poder hacer esto ningún otro proceso puede estar en ninguna esquina del área compartida.</w:t>
+      </w:r>
+    </w:p>
+    <w:p>
+      <w:pPr>
+        <w:pStyle w:val="style22"/>
         <w:jc w:val="left"/>
       </w:pPr>
       <w:r>
@@ -414,13 +392,12 @@
           <w:sz w:val="22"/>
           <w:szCs w:val="22"/>
         </w:rPr>
-        <w:t>: se posiciona en la esquina (60,62) y debe depositar una flor desde la esquina (15,2) hasta (20,2) para</w:t>
-        <w:t xml:space="preserve"> poder hacer esto ningún otro proceso puede estar en ninguna esquina del área compartida.</w:t>
-      </w:r>
-    </w:p>
-    <w:p>
-      <w:pPr>
-        <w:pStyle w:val="style21"/>
+        <w:t>: se posiciona en la esquina (60,62) y debe depositar una flor desde la esquina (15,2) hasta (20,2) para poder hacer esto ningún otro proceso puede estar en ninguna esquina del área compartida.</w:t>
+      </w:r>
+    </w:p>
+    <w:p>
+      <w:pPr>
+        <w:pStyle w:val="style22"/>
         <w:jc w:val="left"/>
       </w:pPr>
       <w:r>
@@ -439,13 +416,12 @@
           <w:sz w:val="22"/>
           <w:szCs w:val="22"/>
         </w:rPr>
-        <w:t>: debe coordinar el acceso al área compartida por los lectores y escritores.</w:t>
-        <w:t xml:space="preserve"> </w:t>
-      </w:r>
-    </w:p>
-    <w:p>
-      <w:pPr>
-        <w:pStyle w:val="style21"/>
+        <w:t xml:space="preserve">: debe coordinar el acceso al área compartida por los lectores y escritores. </w:t>
+      </w:r>
+    </w:p>
+    <w:p>
+      <w:pPr>
+        <w:pStyle w:val="style22"/>
         <w:jc w:val="left"/>
       </w:pPr>
       <w:r>
@@ -455,13 +431,12 @@
           <w:sz w:val="22"/>
           <w:szCs w:val="22"/>
         </w:rPr>
-        <w:t>Para terminar el programa cada robot debe haber realizado su trabajo 3 veces.</w:t>
-        <w:t xml:space="preserve"> Puede asegurarse que todos los procesos tengan flores para depositar y que haya flores en las esquinas.</w:t>
-      </w:r>
-    </w:p>
-    <w:p>
-      <w:pPr>
-        <w:pStyle w:val="style21"/>
+        <w:t>Para terminar el programa cada robot debe haber realizado su trabajo 3 veces. Puede asegurarse que todos los procesos tengan flores para depositar y que haya flores en las esquinas.</w:t>
+      </w:r>
+    </w:p>
+    <w:p>
+      <w:pPr>
+        <w:pStyle w:val="style22"/>
         <w:jc w:val="left"/>
       </w:pPr>
       <w:r>
@@ -479,24 +454,17 @@
     <w:p>
       <w:pPr>
         <w:pStyle w:val="style0"/>
-        <w:spacing w:after="0" w:before="0" w:line="240" w:lineRule="auto"/>
-        <w:jc w:val="both"/>
-      </w:pPr>
-      <w:r>
-        <w:rPr>
-          <w:rFonts w:cs="Arial"/>
-          <w:b w:val="false"/>
-          <w:bCs w:val="false"/>
-          <w:sz w:val="22"/>
-          <w:szCs w:val="22"/>
-          <w:u w:val="none"/>
-        </w:rPr>
-      </w:r>
-    </w:p>
-    <w:p>
-      <w:pPr>
-        <w:pStyle w:val="style0"/>
-        <w:spacing w:after="0" w:before="0" w:line="240" w:lineRule="auto"/>
+        <w:spacing w:after="0" w:before="0" w:line="100" w:lineRule="atLeast"/>
+        <w:jc w:val="both"/>
+      </w:pPr>
+      <w:r>
+        <w:rPr/>
+      </w:r>
+    </w:p>
+    <w:p>
+      <w:pPr>
+        <w:pStyle w:val="style0"/>
+        <w:spacing w:after="0" w:before="0" w:line="100" w:lineRule="atLeast"/>
         <w:jc w:val="both"/>
       </w:pPr>
       <w:r>
@@ -580,7 +548,7 @@
     <w:p>
       <w:pPr>
         <w:pStyle w:val="style0"/>
-        <w:spacing w:after="0" w:before="0" w:line="240" w:lineRule="auto"/>
+        <w:spacing w:after="0" w:before="0" w:line="100" w:lineRule="atLeast"/>
         <w:jc w:val="both"/>
       </w:pPr>
       <w:r>
@@ -646,7 +614,7 @@
     <w:p>
       <w:pPr>
         <w:pStyle w:val="style0"/>
-        <w:spacing w:after="0" w:before="0" w:line="240" w:lineRule="auto"/>
+        <w:spacing w:after="0" w:before="0" w:line="100" w:lineRule="atLeast"/>
         <w:jc w:val="both"/>
       </w:pPr>
       <w:r>
@@ -666,7 +634,7 @@
     <w:p>
       <w:pPr>
         <w:pStyle w:val="style0"/>
-        <w:spacing w:after="0" w:before="0" w:line="240" w:lineRule="auto"/>
+        <w:spacing w:after="0" w:before="0" w:line="100" w:lineRule="atLeast"/>
         <w:jc w:val="both"/>
       </w:pPr>
       <w:r>
@@ -686,24 +654,17 @@
     <w:p>
       <w:pPr>
         <w:pStyle w:val="style0"/>
-        <w:spacing w:after="0" w:before="0" w:line="240" w:lineRule="auto"/>
-        <w:jc w:val="both"/>
-      </w:pPr>
-      <w:r>
-        <w:rPr>
-          <w:rFonts w:cs="Arial"/>
-          <w:b w:val="false"/>
-          <w:bCs w:val="false"/>
-          <w:sz w:val="22"/>
-          <w:szCs w:val="22"/>
-          <w:u w:val="none"/>
-        </w:rPr>
-      </w:r>
-    </w:p>
-    <w:p>
-      <w:pPr>
-        <w:pStyle w:val="style0"/>
-        <w:spacing w:after="0" w:before="0" w:line="240" w:lineRule="auto"/>
+        <w:spacing w:after="0" w:before="0" w:line="100" w:lineRule="atLeast"/>
+        <w:jc w:val="both"/>
+      </w:pPr>
+      <w:r>
+        <w:rPr/>
+      </w:r>
+    </w:p>
+    <w:p>
+      <w:pPr>
+        <w:pStyle w:val="style0"/>
+        <w:spacing w:after="0" w:before="0" w:line="100" w:lineRule="atLeast"/>
         <w:jc w:val="both"/>
       </w:pPr>
       <w:r>
@@ -723,24 +684,17 @@
     <w:p>
       <w:pPr>
         <w:pStyle w:val="style0"/>
-        <w:spacing w:after="0" w:before="0" w:line="240" w:lineRule="auto"/>
-        <w:jc w:val="both"/>
-      </w:pPr>
-      <w:r>
-        <w:rPr>
-          <w:rFonts w:cs="Arial"/>
-          <w:b w:val="false"/>
-          <w:bCs w:val="false"/>
-          <w:sz w:val="22"/>
-          <w:szCs w:val="22"/>
-          <w:u w:val="none"/>
-        </w:rPr>
-      </w:r>
-    </w:p>
-    <w:p>
-      <w:pPr>
-        <w:pStyle w:val="style0"/>
-        <w:spacing w:after="0" w:before="0" w:line="240" w:lineRule="auto"/>
+        <w:spacing w:after="0" w:before="0" w:line="100" w:lineRule="atLeast"/>
+        <w:jc w:val="both"/>
+      </w:pPr>
+      <w:r>
+        <w:rPr/>
+      </w:r>
+    </w:p>
+    <w:p>
+      <w:pPr>
+        <w:pStyle w:val="style0"/>
+        <w:spacing w:after="0" w:before="0" w:line="100" w:lineRule="atLeast"/>
         <w:jc w:val="both"/>
       </w:pPr>
       <w:r>
@@ -838,7 +792,7 @@
     <w:p>
       <w:pPr>
         <w:pStyle w:val="style0"/>
-        <w:spacing w:after="0" w:before="0" w:line="240" w:lineRule="auto"/>
+        <w:spacing w:after="0" w:before="0" w:line="100" w:lineRule="atLeast"/>
         <w:jc w:val="both"/>
       </w:pPr>
       <w:r>
@@ -1066,24 +1020,17 @@
     <w:p>
       <w:pPr>
         <w:pStyle w:val="style0"/>
-        <w:spacing w:after="0" w:before="0" w:line="240" w:lineRule="auto"/>
-        <w:jc w:val="both"/>
-      </w:pPr>
-      <w:r>
-        <w:rPr>
-          <w:rFonts w:cs="Arial"/>
-          <w:b w:val="false"/>
-          <w:bCs w:val="false"/>
-          <w:sz w:val="22"/>
-          <w:szCs w:val="22"/>
-          <w:u w:val="none"/>
-        </w:rPr>
-      </w:r>
-    </w:p>
-    <w:p>
-      <w:pPr>
-        <w:pStyle w:val="style0"/>
-        <w:spacing w:after="0" w:before="0" w:line="240" w:lineRule="auto"/>
+        <w:spacing w:after="0" w:before="0" w:line="100" w:lineRule="atLeast"/>
+        <w:jc w:val="both"/>
+      </w:pPr>
+      <w:r>
+        <w:rPr/>
+      </w:r>
+    </w:p>
+    <w:p>
+      <w:pPr>
+        <w:pStyle w:val="style0"/>
+        <w:spacing w:after="0" w:before="0" w:line="100" w:lineRule="atLeast"/>
         <w:jc w:val="both"/>
       </w:pPr>
       <w:r>
@@ -1103,24 +1050,17 @@
     <w:p>
       <w:pPr>
         <w:pStyle w:val="style0"/>
-        <w:spacing w:after="0" w:before="0" w:line="240" w:lineRule="auto"/>
-        <w:jc w:val="both"/>
-      </w:pPr>
-      <w:r>
-        <w:rPr>
-          <w:rFonts w:cs="Arial"/>
-          <w:b w:val="false"/>
-          <w:bCs w:val="false"/>
-          <w:sz w:val="22"/>
-          <w:szCs w:val="22"/>
-          <w:u w:val="none"/>
-        </w:rPr>
-      </w:r>
-    </w:p>
-    <w:p>
-      <w:pPr>
-        <w:pStyle w:val="style0"/>
-        <w:spacing w:after="0" w:before="0" w:line="240" w:lineRule="auto"/>
+        <w:spacing w:after="0" w:before="0" w:line="100" w:lineRule="atLeast"/>
+        <w:jc w:val="both"/>
+      </w:pPr>
+      <w:r>
+        <w:rPr/>
+      </w:r>
+    </w:p>
+    <w:p>
+      <w:pPr>
+        <w:pStyle w:val="style0"/>
+        <w:spacing w:after="0" w:before="0" w:line="100" w:lineRule="atLeast"/>
         <w:jc w:val="both"/>
       </w:pPr>
       <w:r>
@@ -1218,7 +1158,7 @@
     <w:p>
       <w:pPr>
         <w:pStyle w:val="style0"/>
-        <w:spacing w:after="0" w:before="0" w:line="240" w:lineRule="auto"/>
+        <w:spacing w:after="0" w:before="0" w:line="100" w:lineRule="atLeast"/>
         <w:jc w:val="both"/>
       </w:pPr>
       <w:r>
@@ -1446,7 +1386,7 @@
     <w:p>
       <w:pPr>
         <w:pStyle w:val="style0"/>
-        <w:spacing w:after="0" w:before="0" w:line="240" w:lineRule="auto"/>
+        <w:spacing w:after="0" w:before="0" w:line="100" w:lineRule="atLeast"/>
         <w:jc w:val="both"/>
       </w:pPr>
       <w:r>
@@ -1461,6 +1401,368 @@
           <w:u w:val="none"/>
         </w:rPr>
         <w:t>El trabajo del escritor consiste en depositar una flor por esquina, de la manera que bloquea la esquina, deposita, libera la esquina y así continúa su trayecto.</w:t>
+      </w:r>
+    </w:p>
+    <w:p>
+      <w:pPr>
+        <w:pStyle w:val="style0"/>
+        <w:spacing w:after="0" w:before="0" w:line="100" w:lineRule="atLeast"/>
+        <w:jc w:val="both"/>
+      </w:pPr>
+      <w:r>
+        <w:rPr/>
+      </w:r>
+    </w:p>
+    <w:p>
+      <w:pPr>
+        <w:pStyle w:val="style0"/>
+        <w:spacing w:after="0" w:before="0" w:line="100" w:lineRule="atLeast"/>
+        <w:jc w:val="both"/>
+      </w:pPr>
+      <w:r>
+        <w:rPr/>
+      </w:r>
+    </w:p>
+    <w:p>
+      <w:pPr>
+        <w:pStyle w:val="style0"/>
+        <w:spacing w:after="0" w:before="0" w:line="100" w:lineRule="atLeast"/>
+        <w:jc w:val="both"/>
+      </w:pPr>
+      <w:r>
+        <w:rPr>
+          <w:rFonts w:cs="Arial"/>
+          <w:b/>
+          <w:bCs/>
+          <w:i w:val="false"/>
+          <w:iCs w:val="false"/>
+          <w:sz w:val="30"/>
+          <w:szCs w:val="30"/>
+          <w:u w:val="none"/>
+        </w:rPr>
+        <w:t>Consideraciones para el entorno:</w:t>
+      </w:r>
+    </w:p>
+    <w:p>
+      <w:pPr>
+        <w:pStyle w:val="style0"/>
+        <w:spacing w:after="0" w:before="0" w:line="100" w:lineRule="atLeast"/>
+        <w:jc w:val="both"/>
+      </w:pPr>
+      <w:r>
+        <w:rPr>
+          <w:b/>
+          <w:bCs/>
+          <w:sz w:val="30"/>
+          <w:szCs w:val="30"/>
+        </w:rPr>
+      </w:r>
+    </w:p>
+    <w:p>
+      <w:pPr>
+        <w:pStyle w:val="style0"/>
+        <w:spacing w:after="0" w:before="0" w:line="100" w:lineRule="atLeast"/>
+        <w:jc w:val="both"/>
+      </w:pPr>
+      <w:r>
+        <w:rPr>
+          <w:rFonts w:cs="Arial"/>
+          <w:b w:val="false"/>
+          <w:bCs w:val="false"/>
+          <w:i/>
+          <w:iCs/>
+          <w:sz w:val="22"/>
+          <w:szCs w:val="22"/>
+          <w:u w:val="none"/>
+        </w:rPr>
+        <w:t>Se nos advirtió de estar usando una versión antigüa del entorno, por lo que los siguientes items corresponden a la version 2.0.</w:t>
+      </w:r>
+    </w:p>
+    <w:p>
+      <w:pPr>
+        <w:pStyle w:val="style0"/>
+        <w:spacing w:after="0" w:before="0" w:line="100" w:lineRule="atLeast"/>
+        <w:jc w:val="both"/>
+      </w:pPr>
+      <w:r>
+        <w:rPr>
+          <w:b/>
+          <w:bCs/>
+          <w:sz w:val="30"/>
+          <w:szCs w:val="30"/>
+        </w:rPr>
+      </w:r>
+    </w:p>
+    <w:p>
+      <w:pPr>
+        <w:pStyle w:val="style0"/>
+        <w:numPr>
+          <w:ilvl w:val="0"/>
+          <w:numId w:val="3"/>
+        </w:numPr>
+        <w:spacing w:after="0" w:before="0" w:line="100" w:lineRule="atLeast"/>
+        <w:jc w:val="both"/>
+      </w:pPr>
+      <w:r>
+        <w:rPr>
+          <w:rFonts w:cs="Arial"/>
+          <w:b w:val="false"/>
+          <w:bCs w:val="false"/>
+          <w:i w:val="false"/>
+          <w:iCs w:val="false"/>
+          <w:sz w:val="22"/>
+          <w:szCs w:val="22"/>
+          <w:u w:val="none"/>
+        </w:rPr>
+        <w:t xml:space="preserve">Mejorar el área de texto para una mejor experiencia para el desarrollador, ya que no se permiten por ejemplo </w:t>
+      </w:r>
+      <w:r>
+        <w:rPr>
+          <w:rFonts w:cs="Arial"/>
+          <w:b/>
+          <w:bCs/>
+          <w:i w:val="false"/>
+          <w:iCs w:val="false"/>
+          <w:sz w:val="22"/>
+          <w:szCs w:val="22"/>
+          <w:u w:val="none"/>
+        </w:rPr>
+        <w:t xml:space="preserve">“Ctrl + Z”. </w:t>
+      </w:r>
+      <w:r>
+        <w:rPr>
+          <w:rFonts w:cs="Arial"/>
+          <w:b w:val="false"/>
+          <w:bCs w:val="false"/>
+          <w:i w:val="false"/>
+          <w:iCs w:val="false"/>
+          <w:sz w:val="22"/>
+          <w:szCs w:val="22"/>
+          <w:u w:val="none"/>
+        </w:rPr>
+        <w:t xml:space="preserve">Si se usa el comando </w:t>
+      </w:r>
+      <w:r>
+        <w:rPr>
+          <w:rFonts w:cs="Arial"/>
+          <w:b/>
+          <w:bCs/>
+          <w:i w:val="false"/>
+          <w:iCs w:val="false"/>
+          <w:sz w:val="22"/>
+          <w:szCs w:val="22"/>
+          <w:u w:val="none"/>
+        </w:rPr>
+        <w:t xml:space="preserve">“Ctrl + V” </w:t>
+      </w:r>
+      <w:r>
+        <w:rPr>
+          <w:rFonts w:cs="Arial"/>
+          <w:b w:val="false"/>
+          <w:bCs w:val="false"/>
+          <w:i w:val="false"/>
+          <w:iCs w:val="false"/>
+          <w:sz w:val="22"/>
+          <w:szCs w:val="22"/>
+          <w:u w:val="none"/>
+        </w:rPr>
+        <w:t>se scrollea hacia abajo y la sintaxis pasa a estar sin formato (sin colores, estilos de fuente, etc propios del entorno).</w:t>
+      </w:r>
+    </w:p>
+    <w:p>
+      <w:pPr>
+        <w:pStyle w:val="style0"/>
+        <w:numPr>
+          <w:ilvl w:val="0"/>
+          <w:numId w:val="3"/>
+        </w:numPr>
+        <w:spacing w:after="0" w:before="0" w:line="100" w:lineRule="atLeast"/>
+        <w:jc w:val="both"/>
+      </w:pPr>
+      <w:r>
+        <w:rPr>
+          <w:rFonts w:cs="Arial"/>
+          <w:b w:val="false"/>
+          <w:bCs w:val="false"/>
+          <w:i w:val="false"/>
+          <w:iCs w:val="false"/>
+          <w:sz w:val="22"/>
+          <w:szCs w:val="22"/>
+          <w:u w:val="none"/>
+        </w:rPr>
+        <w:t>Poder hacer zoom del mapa, y scrolleable el estado de los robots</w:t>
+      </w:r>
+    </w:p>
+    <w:p>
+      <w:pPr>
+        <w:pStyle w:val="style0"/>
+        <w:numPr>
+          <w:ilvl w:val="0"/>
+          <w:numId w:val="3"/>
+        </w:numPr>
+        <w:spacing w:after="0" w:before="0" w:line="100" w:lineRule="atLeast"/>
+        <w:jc w:val="both"/>
+      </w:pPr>
+      <w:r>
+        <w:rPr>
+          <w:rFonts w:cs="Arial"/>
+          <w:b w:val="false"/>
+          <w:bCs w:val="false"/>
+          <w:i w:val="false"/>
+          <w:iCs w:val="false"/>
+          <w:sz w:val="22"/>
+          <w:szCs w:val="22"/>
+          <w:u w:val="none"/>
+        </w:rPr>
+        <w:t>Mejorar el soporte para plataforma GNU/Linux, ya que los dialogs de alerta o información a veces no se visualizan correctamente o collapsados. (este último en Arch Linux, o dependientes), asi como también los estilos de fuentes.</w:t>
+      </w:r>
+    </w:p>
+    <w:p>
+      <w:pPr>
+        <w:pStyle w:val="style0"/>
+        <w:numPr>
+          <w:ilvl w:val="0"/>
+          <w:numId w:val="3"/>
+        </w:numPr>
+        <w:spacing w:after="0" w:before="0" w:line="100" w:lineRule="atLeast"/>
+        <w:jc w:val="both"/>
+      </w:pPr>
+      <w:r>
+        <w:rPr>
+          <w:rFonts w:cs="Arial"/>
+          <w:b w:val="false"/>
+          <w:bCs w:val="false"/>
+          <w:i w:val="false"/>
+          <w:iCs w:val="false"/>
+          <w:sz w:val="22"/>
+          <w:szCs w:val="22"/>
+          <w:u w:val="none"/>
+        </w:rPr>
+        <w:t>Compilar para GNU/Linux, para no tener que usar emuladores o máquinas virtuales para correr el entorno.</w:t>
+      </w:r>
+    </w:p>
+    <w:p>
+      <w:pPr>
+        <w:pStyle w:val="style0"/>
+        <w:numPr>
+          <w:ilvl w:val="0"/>
+          <w:numId w:val="3"/>
+        </w:numPr>
+        <w:spacing w:after="0" w:before="0" w:line="100" w:lineRule="atLeast"/>
+        <w:jc w:val="both"/>
+      </w:pPr>
+      <w:r>
+        <w:rPr>
+          <w:rFonts w:cs="Arial"/>
+          <w:b w:val="false"/>
+          <w:bCs w:val="false"/>
+          <w:i w:val="false"/>
+          <w:iCs w:val="false"/>
+          <w:sz w:val="22"/>
+          <w:szCs w:val="22"/>
+          <w:u w:val="none"/>
+        </w:rPr>
+        <w:t>Cierres inesperados de la aplicación en algunos casos (error desconocido).</w:t>
+      </w:r>
+    </w:p>
+    <w:p>
+      <w:pPr>
+        <w:pStyle w:val="style0"/>
+        <w:numPr>
+          <w:ilvl w:val="0"/>
+          <w:numId w:val="3"/>
+        </w:numPr>
+        <w:spacing w:after="0" w:before="0" w:line="100" w:lineRule="atLeast"/>
+        <w:jc w:val="both"/>
+      </w:pPr>
+      <w:r>
+        <w:rPr>
+          <w:rFonts w:cs="Arial"/>
+          <w:b w:val="false"/>
+          <w:bCs w:val="false"/>
+          <w:i w:val="false"/>
+          <w:iCs w:val="false"/>
+          <w:sz w:val="22"/>
+          <w:szCs w:val="22"/>
+          <w:u w:val="none"/>
+        </w:rPr>
+        <w:t>Al guardar no pregunta si desea sobreescribir, cuando se trata del mismo archivo.</w:t>
+      </w:r>
+    </w:p>
+    <w:p>
+      <w:pPr>
+        <w:pStyle w:val="style0"/>
+        <w:numPr>
+          <w:ilvl w:val="0"/>
+          <w:numId w:val="3"/>
+        </w:numPr>
+        <w:spacing w:after="0" w:before="0" w:line="100" w:lineRule="atLeast"/>
+        <w:jc w:val="both"/>
+      </w:pPr>
+      <w:r>
+        <w:rPr>
+          <w:rFonts w:cs="Arial"/>
+          <w:b w:val="false"/>
+          <w:bCs w:val="false"/>
+          <w:i w:val="false"/>
+          <w:iCs w:val="false"/>
+          <w:sz w:val="22"/>
+          <w:szCs w:val="22"/>
+          <w:u w:val="none"/>
+        </w:rPr>
+        <w:t>Recordar la última ruta de guardado.</w:t>
+      </w:r>
+    </w:p>
+    <w:p>
+      <w:pPr>
+        <w:pStyle w:val="style0"/>
+        <w:numPr>
+          <w:ilvl w:val="0"/>
+          <w:numId w:val="3"/>
+        </w:numPr>
+        <w:spacing w:after="0" w:before="0" w:line="100" w:lineRule="atLeast"/>
+        <w:jc w:val="both"/>
+      </w:pPr>
+      <w:r>
+        <w:rPr>
+          <w:rFonts w:cs="Arial"/>
+          <w:b w:val="false"/>
+          <w:bCs w:val="false"/>
+          <w:i w:val="false"/>
+          <w:iCs w:val="false"/>
+          <w:sz w:val="22"/>
+          <w:szCs w:val="22"/>
+          <w:u w:val="none"/>
+        </w:rPr>
+        <w:t xml:space="preserve">No alerta de la salida del entorno cuando se presiona la </w:t>
+      </w:r>
+      <w:r>
+        <w:rPr>
+          <w:rFonts w:cs="Arial"/>
+          <w:b/>
+          <w:bCs/>
+          <w:i w:val="false"/>
+          <w:iCs w:val="false"/>
+          <w:sz w:val="22"/>
+          <w:szCs w:val="22"/>
+          <w:u w:val="none"/>
+        </w:rPr>
+        <w:t xml:space="preserve">X(ícono de cerrar). </w:t>
+      </w:r>
+    </w:p>
+    <w:p>
+      <w:pPr>
+        <w:pStyle w:val="style0"/>
+        <w:spacing w:after="0" w:before="0" w:line="100" w:lineRule="atLeast"/>
+        <w:jc w:val="both"/>
+      </w:pPr>
+      <w:r>
+        <w:rPr>
+          <w:b w:val="false"/>
+          <w:bCs w:val="false"/>
+          <w:sz w:val="22"/>
+          <w:szCs w:val="22"/>
+        </w:rPr>
       </w:r>
     </w:p>
     <w:sectPr>
@@ -1470,6 +1772,7 @@
       <w:pgNumType w:fmt="decimal"/>
       <w:formProt w:val="false"/>
       <w:textDirection w:val="lrTb"/>
+      <w:docGrid w:charSpace="0" w:linePitch="240" w:type="default"/>
     </w:sectPr>
   </w:body>
 </w:document>
@@ -1733,11 +2036,273 @@
       </w:rPr>
     </w:lvl>
   </w:abstractNum>
+  <w:abstractNum w:abstractNumId="3">
+    <w:lvl w:ilvl="0">
+      <w:start w:val="1"/>
+      <w:numFmt w:val="bullet"/>
+      <w:lvlText w:val=""/>
+      <w:lvlJc w:val="left"/>
+      <w:pPr>
+        <w:tabs>
+          <w:tab w:pos="720" w:val="num"/>
+        </w:tabs>
+        <w:ind w:hanging="360" w:left="720"/>
+      </w:pPr>
+      <w:rPr>
+        <w:rFonts w:ascii="Symbol" w:cs="Symbol" w:hAnsi="Symbol" w:hint="default"/>
+      </w:rPr>
+    </w:lvl>
+    <w:lvl w:ilvl="1">
+      <w:start w:val="1"/>
+      <w:numFmt w:val="bullet"/>
+      <w:lvlText w:val=""/>
+      <w:lvlJc w:val="left"/>
+      <w:pPr>
+        <w:tabs>
+          <w:tab w:pos="1080" w:val="num"/>
+        </w:tabs>
+        <w:ind w:hanging="360" w:left="1080"/>
+      </w:pPr>
+      <w:rPr>
+        <w:rFonts w:ascii="Symbol" w:cs="Symbol" w:hAnsi="Symbol" w:hint="default"/>
+      </w:rPr>
+    </w:lvl>
+    <w:lvl w:ilvl="2">
+      <w:start w:val="1"/>
+      <w:numFmt w:val="bullet"/>
+      <w:lvlText w:val=""/>
+      <w:lvlJc w:val="left"/>
+      <w:pPr>
+        <w:tabs>
+          <w:tab w:pos="1440" w:val="num"/>
+        </w:tabs>
+        <w:ind w:hanging="360" w:left="1440"/>
+      </w:pPr>
+      <w:rPr>
+        <w:rFonts w:ascii="Symbol" w:cs="Symbol" w:hAnsi="Symbol" w:hint="default"/>
+      </w:rPr>
+    </w:lvl>
+    <w:lvl w:ilvl="3">
+      <w:start w:val="1"/>
+      <w:numFmt w:val="bullet"/>
+      <w:lvlText w:val=""/>
+      <w:lvlJc w:val="left"/>
+      <w:pPr>
+        <w:tabs>
+          <w:tab w:pos="1800" w:val="num"/>
+        </w:tabs>
+        <w:ind w:hanging="360" w:left="1800"/>
+      </w:pPr>
+      <w:rPr>
+        <w:rFonts w:ascii="Symbol" w:cs="Symbol" w:hAnsi="Symbol" w:hint="default"/>
+      </w:rPr>
+    </w:lvl>
+    <w:lvl w:ilvl="4">
+      <w:start w:val="1"/>
+      <w:numFmt w:val="bullet"/>
+      <w:lvlText w:val=""/>
+      <w:lvlJc w:val="left"/>
+      <w:pPr>
+        <w:tabs>
+          <w:tab w:pos="2160" w:val="num"/>
+        </w:tabs>
+        <w:ind w:hanging="360" w:left="2160"/>
+      </w:pPr>
+      <w:rPr>
+        <w:rFonts w:ascii="Symbol" w:cs="Symbol" w:hAnsi="Symbol" w:hint="default"/>
+      </w:rPr>
+    </w:lvl>
+    <w:lvl w:ilvl="5">
+      <w:start w:val="1"/>
+      <w:numFmt w:val="bullet"/>
+      <w:lvlText w:val=""/>
+      <w:lvlJc w:val="left"/>
+      <w:pPr>
+        <w:tabs>
+          <w:tab w:pos="2520" w:val="num"/>
+        </w:tabs>
+        <w:ind w:hanging="360" w:left="2520"/>
+      </w:pPr>
+      <w:rPr>
+        <w:rFonts w:ascii="Symbol" w:cs="Symbol" w:hAnsi="Symbol" w:hint="default"/>
+      </w:rPr>
+    </w:lvl>
+    <w:lvl w:ilvl="6">
+      <w:start w:val="1"/>
+      <w:numFmt w:val="bullet"/>
+      <w:lvlText w:val=""/>
+      <w:lvlJc w:val="left"/>
+      <w:pPr>
+        <w:tabs>
+          <w:tab w:pos="2880" w:val="num"/>
+        </w:tabs>
+        <w:ind w:hanging="360" w:left="2880"/>
+      </w:pPr>
+      <w:rPr>
+        <w:rFonts w:ascii="Symbol" w:cs="Symbol" w:hAnsi="Symbol" w:hint="default"/>
+      </w:rPr>
+    </w:lvl>
+    <w:lvl w:ilvl="7">
+      <w:start w:val="1"/>
+      <w:numFmt w:val="bullet"/>
+      <w:lvlText w:val=""/>
+      <w:lvlJc w:val="left"/>
+      <w:pPr>
+        <w:tabs>
+          <w:tab w:pos="3240" w:val="num"/>
+        </w:tabs>
+        <w:ind w:hanging="360" w:left="3240"/>
+      </w:pPr>
+      <w:rPr>
+        <w:rFonts w:ascii="Symbol" w:cs="Symbol" w:hAnsi="Symbol" w:hint="default"/>
+      </w:rPr>
+    </w:lvl>
+    <w:lvl w:ilvl="8">
+      <w:start w:val="1"/>
+      <w:numFmt w:val="bullet"/>
+      <w:lvlText w:val=""/>
+      <w:lvlJc w:val="left"/>
+      <w:pPr>
+        <w:tabs>
+          <w:tab w:pos="3600" w:val="num"/>
+        </w:tabs>
+        <w:ind w:hanging="360" w:left="3600"/>
+      </w:pPr>
+      <w:rPr>
+        <w:rFonts w:ascii="Symbol" w:cs="Symbol" w:hAnsi="Symbol" w:hint="default"/>
+      </w:rPr>
+    </w:lvl>
+  </w:abstractNum>
+  <w:abstractNum w:abstractNumId="4">
+    <w:lvl w:ilvl="0">
+      <w:start w:val="1"/>
+      <w:numFmt w:val="none"/>
+      <w:suff w:val="nothing"/>
+      <w:lvlText w:val=""/>
+      <w:lvlJc w:val="left"/>
+      <w:pPr>
+        <w:tabs>
+          <w:tab w:pos="432" w:val="num"/>
+        </w:tabs>
+        <w:ind w:hanging="432" w:left="432"/>
+      </w:pPr>
+    </w:lvl>
+    <w:lvl w:ilvl="1">
+      <w:start w:val="1"/>
+      <w:numFmt w:val="none"/>
+      <w:suff w:val="nothing"/>
+      <w:lvlText w:val=""/>
+      <w:lvlJc w:val="left"/>
+      <w:pPr>
+        <w:tabs>
+          <w:tab w:pos="576" w:val="num"/>
+        </w:tabs>
+        <w:ind w:hanging="576" w:left="576"/>
+      </w:pPr>
+    </w:lvl>
+    <w:lvl w:ilvl="2">
+      <w:start w:val="1"/>
+      <w:numFmt w:val="none"/>
+      <w:suff w:val="nothing"/>
+      <w:lvlText w:val=""/>
+      <w:lvlJc w:val="left"/>
+      <w:pPr>
+        <w:tabs>
+          <w:tab w:pos="720" w:val="num"/>
+        </w:tabs>
+        <w:ind w:hanging="720" w:left="720"/>
+      </w:pPr>
+    </w:lvl>
+    <w:lvl w:ilvl="3">
+      <w:start w:val="1"/>
+      <w:numFmt w:val="none"/>
+      <w:suff w:val="nothing"/>
+      <w:lvlText w:val=""/>
+      <w:lvlJc w:val="left"/>
+      <w:pPr>
+        <w:tabs>
+          <w:tab w:pos="864" w:val="num"/>
+        </w:tabs>
+        <w:ind w:hanging="864" w:left="864"/>
+      </w:pPr>
+    </w:lvl>
+    <w:lvl w:ilvl="4">
+      <w:start w:val="1"/>
+      <w:numFmt w:val="none"/>
+      <w:suff w:val="nothing"/>
+      <w:lvlText w:val=""/>
+      <w:lvlJc w:val="left"/>
+      <w:pPr>
+        <w:tabs>
+          <w:tab w:pos="1008" w:val="num"/>
+        </w:tabs>
+        <w:ind w:hanging="1008" w:left="1008"/>
+      </w:pPr>
+    </w:lvl>
+    <w:lvl w:ilvl="5">
+      <w:start w:val="1"/>
+      <w:numFmt w:val="none"/>
+      <w:suff w:val="nothing"/>
+      <w:lvlText w:val=""/>
+      <w:lvlJc w:val="left"/>
+      <w:pPr>
+        <w:tabs>
+          <w:tab w:pos="1152" w:val="num"/>
+        </w:tabs>
+        <w:ind w:hanging="1152" w:left="1152"/>
+      </w:pPr>
+    </w:lvl>
+    <w:lvl w:ilvl="6">
+      <w:start w:val="1"/>
+      <w:numFmt w:val="none"/>
+      <w:suff w:val="nothing"/>
+      <w:lvlText w:val=""/>
+      <w:lvlJc w:val="left"/>
+      <w:pPr>
+        <w:tabs>
+          <w:tab w:pos="1296" w:val="num"/>
+        </w:tabs>
+        <w:ind w:hanging="1296" w:left="1296"/>
+      </w:pPr>
+    </w:lvl>
+    <w:lvl w:ilvl="7">
+      <w:start w:val="1"/>
+      <w:numFmt w:val="none"/>
+      <w:suff w:val="nothing"/>
+      <w:lvlText w:val=""/>
+      <w:lvlJc w:val="left"/>
+      <w:pPr>
+        <w:tabs>
+          <w:tab w:pos="1440" w:val="num"/>
+        </w:tabs>
+        <w:ind w:hanging="1440" w:left="1440"/>
+      </w:pPr>
+    </w:lvl>
+    <w:lvl w:ilvl="8">
+      <w:start w:val="1"/>
+      <w:numFmt w:val="none"/>
+      <w:suff w:val="nothing"/>
+      <w:lvlText w:val=""/>
+      <w:lvlJc w:val="left"/>
+      <w:pPr>
+        <w:tabs>
+          <w:tab w:pos="1584" w:val="num"/>
+        </w:tabs>
+        <w:ind w:hanging="1584" w:left="1584"/>
+      </w:pPr>
+    </w:lvl>
+  </w:abstractNum>
   <w:num w:numId="1">
     <w:abstractNumId w:val="1"/>
   </w:num>
   <w:num w:numId="2">
     <w:abstractNumId w:val="2"/>
+  </w:num>
+  <w:num w:numId="3">
+    <w:abstractNumId w:val="3"/>
+  </w:num>
+  <w:num w:numId="4">
+    <w:abstractNumId w:val="4"/>
   </w:num>
 </w:numbering>
 </file>
@@ -1756,7 +2321,7 @@
     </w:pPr>
     <w:rPr>
       <w:rFonts w:ascii="Times New Roman" w:cs="Lohit Hindi" w:eastAsia="Droid Sans Fallback" w:hAnsi="Times New Roman"/>
-      <w:color w:val="auto"/>
+      <w:color w:val="00000A"/>
       <w:sz w:val="24"/>
       <w:szCs w:val="24"/>
       <w:lang w:bidi="hi-IN" w:eastAsia="zh-CN" w:val="es-AR"/>
@@ -1764,15 +2329,9 @@
   </w:style>
   <w:style w:styleId="style1" w:type="paragraph">
     <w:name w:val="Encabezado 1"/>
-    <w:basedOn w:val="style20"/>
-    <w:next w:val="style21"/>
-    <w:pPr>
-      <w:numPr>
-        <w:ilvl w:val="0"/>
-        <w:numId w:val="1"/>
-      </w:numPr>
-      <w:outlineLvl w:val="0"/>
-    </w:pPr>
+    <w:basedOn w:val="style21"/>
+    <w:next w:val="style22"/>
+    <w:pPr/>
     <w:rPr>
       <w:b/>
       <w:bCs/>
@@ -1817,10 +2376,17 @@
       <w:rFonts w:ascii="Wingdings" w:cs="Wingdings" w:hAnsi="Wingdings"/>
     </w:rPr>
   </w:style>
-  <w:style w:styleId="style20" w:type="paragraph">
+  <w:style w:styleId="style20" w:type="character">
+    <w:name w:val="ListLabel 1"/>
+    <w:next w:val="style20"/>
+    <w:rPr>
+      <w:rFonts w:cs="Symbol"/>
+    </w:rPr>
+  </w:style>
+  <w:style w:styleId="style21" w:type="paragraph">
     <w:name w:val="Encabezado"/>
     <w:basedOn w:val="style0"/>
-    <w:next w:val="style21"/>
+    <w:next w:val="style22"/>
     <w:pPr>
       <w:keepNext/>
       <w:spacing w:after="120" w:before="240"/>
@@ -1831,28 +2397,28 @@
       <w:szCs w:val="28"/>
     </w:rPr>
   </w:style>
-  <w:style w:styleId="style21" w:type="paragraph">
+  <w:style w:styleId="style22" w:type="paragraph">
     <w:name w:val="Cuerpo de texto"/>
     <w:basedOn w:val="style0"/>
-    <w:next w:val="style21"/>
+    <w:next w:val="style22"/>
     <w:pPr>
       <w:spacing w:after="120" w:before="0"/>
     </w:pPr>
     <w:rPr/>
   </w:style>
-  <w:style w:styleId="style22" w:type="paragraph">
+  <w:style w:styleId="style23" w:type="paragraph">
     <w:name w:val="Lista"/>
-    <w:basedOn w:val="style21"/>
-    <w:next w:val="style22"/>
+    <w:basedOn w:val="style22"/>
+    <w:next w:val="style23"/>
     <w:pPr/>
     <w:rPr>
       <w:rFonts w:cs="Lohit Hindi"/>
     </w:rPr>
   </w:style>
-  <w:style w:styleId="style23" w:type="paragraph">
+  <w:style w:styleId="style24" w:type="paragraph">
     <w:name w:val="Etiqueta"/>
     <w:basedOn w:val="style0"/>
-    <w:next w:val="style23"/>
+    <w:next w:val="style24"/>
     <w:pPr>
       <w:suppressLineNumbers/>
       <w:spacing w:after="120" w:before="120"/>
@@ -1865,10 +2431,10 @@
       <w:szCs w:val="24"/>
     </w:rPr>
   </w:style>
-  <w:style w:styleId="style24" w:type="paragraph">
+  <w:style w:styleId="style25" w:type="paragraph">
     <w:name w:val="Índice"/>
     <w:basedOn w:val="style0"/>
-    <w:next w:val="style24"/>
+    <w:next w:val="style25"/>
     <w:pPr>
       <w:suppressLineNumbers/>
     </w:pPr>

</xml_diff>

<commit_message>
Se actualiza el informe, se agrega conclusion
</commit_message>
<xml_diff>
--- a/informeProyecto.docx
+++ b/informeProyecto.docx
@@ -7531,6 +7531,138 @@
           <w:szCs w:val="22"/>
         </w:rPr>
         <w:t xml:space="preserve">Cuando el primer robot llegue al final del juego, debe informarle al coordinador que ha finalizado. El coordinador debe informar el número del robot jugador ganador. </w:t>
+      </w:r>
+    </w:p>
+    <w:p>
+      <w:pPr>
+        <w:pStyle w:val="style0"/>
+        <w:spacing w:after="0" w:before="0" w:line="100" w:lineRule="atLeast"/>
+        <w:jc w:val="left"/>
+      </w:pPr>
+      <w:r>
+        <w:rPr>
+          <w:b w:val="false"/>
+          <w:bCs w:val="false"/>
+          <w:sz w:val="22"/>
+          <w:szCs w:val="22"/>
+        </w:rPr>
+      </w:r>
+    </w:p>
+    <w:p>
+      <w:pPr>
+        <w:pStyle w:val="style0"/>
+        <w:spacing w:after="0" w:before="0" w:line="100" w:lineRule="atLeast"/>
+        <w:jc w:val="left"/>
+      </w:pPr>
+      <w:r>
+        <w:rPr>
+          <w:b w:val="false"/>
+          <w:bCs w:val="false"/>
+          <w:sz w:val="22"/>
+          <w:szCs w:val="22"/>
+        </w:rPr>
+      </w:r>
+    </w:p>
+    <w:p>
+      <w:pPr>
+        <w:pStyle w:val="style0"/>
+        <w:spacing w:after="0" w:before="0" w:line="100" w:lineRule="atLeast"/>
+        <w:jc w:val="left"/>
+      </w:pPr>
+      <w:r>
+        <w:rPr>
+          <w:b/>
+          <w:bCs/>
+          <w:sz w:val="40"/>
+          <w:szCs w:val="40"/>
+        </w:rPr>
+        <w:t>Conclusiones</w:t>
+      </w:r>
+    </w:p>
+    <w:p>
+      <w:pPr>
+        <w:pStyle w:val="style0"/>
+        <w:spacing w:after="0" w:before="0" w:line="100" w:lineRule="atLeast"/>
+        <w:jc w:val="left"/>
+      </w:pPr>
+      <w:r>
+        <w:rPr>
+          <w:b/>
+          <w:bCs/>
+          <w:sz w:val="40"/>
+          <w:szCs w:val="40"/>
+        </w:rPr>
+      </w:r>
+    </w:p>
+    <w:p>
+      <w:pPr>
+        <w:pStyle w:val="style0"/>
+        <w:spacing w:after="0" w:before="0" w:line="100" w:lineRule="atLeast"/>
+        <w:jc w:val="left"/>
+      </w:pPr>
+      <w:r>
+        <w:rPr>
+          <w:b w:val="false"/>
+          <w:bCs w:val="false"/>
+          <w:sz w:val="22"/>
+          <w:szCs w:val="22"/>
+          <w:u w:val="none"/>
+        </w:rPr>
+        <w:t xml:space="preserve">Debemos concluir, debido a la experiencia obtenida durante el desarrollo del programa, que las expectativas no han sido cumplidas como esperábamos. Nos hemos encontrados con varios problemas que han dificultado el proceso de resolución del trabajo propuesto. </w:t>
+      </w:r>
+    </w:p>
+    <w:p>
+      <w:pPr>
+        <w:pStyle w:val="style0"/>
+        <w:spacing w:after="0" w:before="0" w:line="100" w:lineRule="atLeast"/>
+        <w:jc w:val="left"/>
+      </w:pPr>
+      <w:r>
+        <w:rPr>
+          <w:b w:val="false"/>
+          <w:bCs w:val="false"/>
+          <w:sz w:val="22"/>
+          <w:szCs w:val="22"/>
+          <w:u w:val="none"/>
+        </w:rPr>
+        <w:t xml:space="preserve">Esto nos ha obligado a tomar algunas medidas que van en contra de los fundamentos de la programación, como por ejemplo: modularización y reutilización de código. </w:t>
+      </w:r>
+    </w:p>
+    <w:p>
+      <w:pPr>
+        <w:pStyle w:val="style0"/>
+        <w:spacing w:after="0" w:before="0" w:line="100" w:lineRule="atLeast"/>
+        <w:jc w:val="left"/>
+      </w:pPr>
+      <w:r>
+        <w:rPr>
+          <w:b w:val="false"/>
+          <w:bCs w:val="false"/>
+          <w:sz w:val="22"/>
+          <w:szCs w:val="22"/>
+          <w:u w:val="none"/>
+        </w:rPr>
+        <w:t xml:space="preserve">La mayoría del tiempo dedicado al desarrollo, fue invertido en buscar alternativas implementaciones por limitaciones del entorno e incorrecta ejecución en diferentes sistemas operativos, optando por la utilización de GNU/linux, actualmente en el que se encuentra funcionando, ya que en Windows funciona por un tiempo determinado, </w:t>
+      </w:r>
+      <w:r>
+        <w:rPr>
+          <w:b/>
+          <w:bCs/>
+          <w:sz w:val="22"/>
+          <w:szCs w:val="22"/>
+          <w:u w:val="none"/>
+        </w:rPr>
+        <w:t>sin concluir</w:t>
+      </w:r>
+      <w:r>
+        <w:rPr>
+          <w:b w:val="false"/>
+          <w:bCs w:val="false"/>
+          <w:sz w:val="22"/>
+          <w:szCs w:val="22"/>
+          <w:u w:val="none"/>
+        </w:rPr>
+        <w:t xml:space="preserve"> ni arrojar errores.</w:t>
       </w:r>
     </w:p>
     <w:sectPr>

</xml_diff>

<commit_message>
se agrega comentario para cuando termina la ejecucion correctamente
</commit_message>
<xml_diff>
--- a/informeProyecto.docx
+++ b/informeProyecto.docx
@@ -7,7 +7,7 @@
         <w:pStyle w:val="style1"/>
         <w:numPr>
           <w:ilvl w:val="0"/>
-          <w:numId w:val="1"/>
+          <w:numId w:val="2"/>
         </w:numPr>
         <w:spacing w:after="120" w:before="240"/>
         <w:jc w:val="center"/>
@@ -22,7 +22,7 @@
     </w:p>
     <w:p>
       <w:pPr>
-        <w:pStyle w:val="style30"/>
+        <w:pStyle w:val="style34"/>
         <w:jc w:val="center"/>
       </w:pPr>
       <w:r>
@@ -31,7 +31,7 @@
     </w:p>
     <w:p>
       <w:pPr>
-        <w:pStyle w:val="style30"/>
+        <w:pStyle w:val="style34"/>
       </w:pPr>
       <w:r>
         <w:rPr>
@@ -45,10 +45,10 @@
     </w:p>
     <w:p>
       <w:pPr>
-        <w:pStyle w:val="style30"/>
+        <w:pStyle w:val="style34"/>
         <w:numPr>
           <w:ilvl w:val="0"/>
-          <w:numId w:val="2"/>
+          <w:numId w:val="3"/>
         </w:numPr>
       </w:pPr>
       <w:r>
@@ -72,10 +72,10 @@
     </w:p>
     <w:p>
       <w:pPr>
-        <w:pStyle w:val="style30"/>
+        <w:pStyle w:val="style34"/>
         <w:numPr>
           <w:ilvl w:val="0"/>
-          <w:numId w:val="2"/>
+          <w:numId w:val="3"/>
         </w:numPr>
       </w:pPr>
       <w:r>
@@ -99,10 +99,10 @@
     </w:p>
     <w:p>
       <w:pPr>
-        <w:pStyle w:val="style30"/>
+        <w:pStyle w:val="style34"/>
         <w:numPr>
           <w:ilvl w:val="0"/>
-          <w:numId w:val="2"/>
+          <w:numId w:val="3"/>
         </w:numPr>
       </w:pPr>
       <w:r>
@@ -126,15 +126,15 @@
     </w:p>
     <w:p>
       <w:pPr>
-        <w:pStyle w:val="style30"/>
-      </w:pPr>
-      <w:r>
-        <w:rPr/>
-      </w:r>
-    </w:p>
-    <w:p>
-      <w:pPr>
-        <w:pStyle w:val="style30"/>
+        <w:pStyle w:val="style34"/>
+      </w:pPr>
+      <w:r>
+        <w:rPr/>
+      </w:r>
+    </w:p>
+    <w:p>
+      <w:pPr>
+        <w:pStyle w:val="style34"/>
       </w:pPr>
       <w:r>
         <w:rPr>
@@ -148,7 +148,7 @@
     </w:p>
     <w:p>
       <w:pPr>
-        <w:pStyle w:val="style30"/>
+        <w:pStyle w:val="style34"/>
       </w:pPr>
       <w:r>
         <w:rPr>
@@ -160,7 +160,7 @@
     </w:p>
     <w:p>
       <w:pPr>
-        <w:pStyle w:val="style30"/>
+        <w:pStyle w:val="style34"/>
       </w:pPr>
       <w:r>
         <w:rPr>
@@ -181,7 +181,7 @@
     </w:p>
     <w:p>
       <w:pPr>
-        <w:pStyle w:val="style30"/>
+        <w:pStyle w:val="style34"/>
       </w:pPr>
       <w:r>
         <w:rPr>
@@ -202,7 +202,7 @@
     </w:p>
     <w:p>
       <w:pPr>
-        <w:pStyle w:val="style30"/>
+        <w:pStyle w:val="style34"/>
       </w:pPr>
       <w:r>
         <w:rPr>
@@ -223,7 +223,7 @@
     </w:p>
     <w:p>
       <w:pPr>
-        <w:pStyle w:val="style30"/>
+        <w:pStyle w:val="style34"/>
       </w:pPr>
       <w:r>
         <w:rPr>
@@ -244,7 +244,7 @@
     </w:p>
     <w:p>
       <w:pPr>
-        <w:pStyle w:val="style30"/>
+        <w:pStyle w:val="style34"/>
       </w:pPr>
       <w:r>
         <w:rPr>
@@ -265,7 +265,7 @@
     </w:p>
     <w:p>
       <w:pPr>
-        <w:pStyle w:val="style30"/>
+        <w:pStyle w:val="style34"/>
       </w:pPr>
       <w:r>
         <w:rPr>
@@ -286,7 +286,7 @@
     </w:p>
     <w:p>
       <w:pPr>
-        <w:pStyle w:val="style30"/>
+        <w:pStyle w:val="style34"/>
       </w:pPr>
       <w:r>
         <w:rPr>
@@ -307,7 +307,7 @@
     </w:p>
     <w:p>
       <w:pPr>
-        <w:pStyle w:val="style30"/>
+        <w:pStyle w:val="style34"/>
       </w:pPr>
       <w:r>
         <w:rPr>
@@ -328,7 +328,7 @@
     </w:p>
     <w:p>
       <w:pPr>
-        <w:pStyle w:val="style30"/>
+        <w:pStyle w:val="style34"/>
       </w:pPr>
       <w:r>
         <w:rPr>
@@ -349,7 +349,7 @@
     </w:p>
     <w:p>
       <w:pPr>
-        <w:pStyle w:val="style30"/>
+        <w:pStyle w:val="style34"/>
       </w:pPr>
       <w:r>
         <w:rPr>
@@ -370,7 +370,7 @@
     </w:p>
     <w:p>
       <w:pPr>
-        <w:pStyle w:val="style30"/>
+        <w:pStyle w:val="style34"/>
       </w:pPr>
       <w:r>
         <w:rPr>
@@ -382,7 +382,7 @@
     </w:p>
     <w:p>
       <w:pPr>
-        <w:pStyle w:val="style30"/>
+        <w:pStyle w:val="style34"/>
       </w:pPr>
       <w:r>
         <w:rPr>
@@ -1109,6 +1109,43 @@
         <w:jc w:val="both"/>
       </w:pPr>
       <w:r>
+        <w:rPr>
+          <w:rFonts w:cs="Arial"/>
+          <w:color w:val="800000"/>
+          <w:sz w:val="26"/>
+          <w:szCs w:val="26"/>
+        </w:rPr>
+        <w:t xml:space="preserve">Terminada la ejecución, el programa arroja un mensaje con el carácter </w:t>
+      </w:r>
+      <w:r>
+        <w:rPr>
+          <w:rFonts w:cs="Arial"/>
+          <w:b/>
+          <w:bCs/>
+          <w:color w:val="800000"/>
+          <w:sz w:val="26"/>
+          <w:szCs w:val="26"/>
+        </w:rPr>
+        <w:t>V.</w:t>
+      </w:r>
+    </w:p>
+    <w:p>
+      <w:pPr>
+        <w:pStyle w:val="style0"/>
+        <w:spacing w:after="0" w:before="0" w:line="100" w:lineRule="atLeast"/>
+        <w:jc w:val="both"/>
+      </w:pPr>
+      <w:r>
+        <w:rPr/>
+      </w:r>
+    </w:p>
+    <w:p>
+      <w:pPr>
+        <w:pStyle w:val="style0"/>
+        <w:spacing w:after="0" w:before="0" w:line="100" w:lineRule="atLeast"/>
+        <w:jc w:val="both"/>
+      </w:pPr>
+      <w:r>
         <w:rPr/>
       </w:r>
     </w:p>
@@ -1171,7 +1208,7 @@
         <w:pStyle w:val="style0"/>
         <w:numPr>
           <w:ilvl w:val="0"/>
-          <w:numId w:val="4"/>
+          <w:numId w:val="5"/>
         </w:numPr>
         <w:spacing w:after="0" w:before="0" w:line="100" w:lineRule="atLeast"/>
         <w:jc w:val="both"/>
@@ -1188,7 +1225,7 @@
         <w:pStyle w:val="style0"/>
         <w:numPr>
           <w:ilvl w:val="0"/>
-          <w:numId w:val="3"/>
+          <w:numId w:val="4"/>
         </w:numPr>
         <w:spacing w:after="0" w:before="0" w:line="100" w:lineRule="atLeast"/>
         <w:jc w:val="both"/>
@@ -1243,7 +1280,7 @@
         <w:pStyle w:val="style0"/>
         <w:numPr>
           <w:ilvl w:val="0"/>
-          <w:numId w:val="3"/>
+          <w:numId w:val="4"/>
         </w:numPr>
         <w:spacing w:after="0" w:before="0" w:line="100" w:lineRule="atLeast"/>
         <w:jc w:val="both"/>
@@ -1262,7 +1299,7 @@
         <w:pStyle w:val="style0"/>
         <w:numPr>
           <w:ilvl w:val="0"/>
-          <w:numId w:val="3"/>
+          <w:numId w:val="4"/>
         </w:numPr>
         <w:spacing w:after="0" w:before="0" w:line="100" w:lineRule="atLeast"/>
         <w:jc w:val="both"/>
@@ -1281,7 +1318,7 @@
         <w:pStyle w:val="style0"/>
         <w:numPr>
           <w:ilvl w:val="0"/>
-          <w:numId w:val="3"/>
+          <w:numId w:val="4"/>
         </w:numPr>
         <w:spacing w:after="0" w:before="0" w:line="100" w:lineRule="atLeast"/>
         <w:jc w:val="both"/>
@@ -1300,7 +1337,7 @@
         <w:pStyle w:val="style0"/>
         <w:numPr>
           <w:ilvl w:val="0"/>
-          <w:numId w:val="3"/>
+          <w:numId w:val="4"/>
         </w:numPr>
         <w:spacing w:after="0" w:before="0" w:line="100" w:lineRule="atLeast"/>
         <w:jc w:val="both"/>
@@ -1319,7 +1356,7 @@
         <w:pStyle w:val="style0"/>
         <w:numPr>
           <w:ilvl w:val="0"/>
-          <w:numId w:val="3"/>
+          <w:numId w:val="4"/>
         </w:numPr>
         <w:spacing w:after="0" w:before="0" w:line="100" w:lineRule="atLeast"/>
         <w:jc w:val="both"/>
@@ -1338,7 +1375,7 @@
         <w:pStyle w:val="style0"/>
         <w:numPr>
           <w:ilvl w:val="0"/>
-          <w:numId w:val="3"/>
+          <w:numId w:val="4"/>
         </w:numPr>
         <w:spacing w:after="0" w:before="0" w:line="100" w:lineRule="atLeast"/>
         <w:jc w:val="both"/>
@@ -1357,7 +1394,7 @@
         <w:pStyle w:val="style0"/>
         <w:numPr>
           <w:ilvl w:val="0"/>
-          <w:numId w:val="3"/>
+          <w:numId w:val="4"/>
         </w:numPr>
         <w:spacing w:after="0" w:before="0" w:line="100" w:lineRule="atLeast"/>
         <w:jc w:val="both"/>
@@ -7359,223 +7396,208 @@
         <w:jc w:val="both"/>
       </w:pPr>
       <w:r>
+        <w:rPr/>
+      </w:r>
+    </w:p>
+    <w:p>
+      <w:pPr>
+        <w:pStyle w:val="style0"/>
+        <w:jc w:val="left"/>
+      </w:pPr>
+      <w:r>
+        <w:rPr>
+          <w:sz w:val="22"/>
+          <w:szCs w:val="22"/>
+        </w:rPr>
+        <w:t xml:space="preserve">Se trata de simular el </w:t>
+      </w:r>
+      <w:r>
+        <w:rPr>
+          <w:b/>
+          <w:bCs/>
+          <w:sz w:val="22"/>
+          <w:szCs w:val="22"/>
+        </w:rPr>
+        <w:t>juego de la oca</w:t>
+      </w:r>
+      <w:r>
+        <w:rPr>
+          <w:sz w:val="22"/>
+          <w:szCs w:val="22"/>
+        </w:rPr>
+        <w:t>. Para lograrlo se tienen seis robots jugadores (pueden haber más o menos jugadores) y un robot coordinador.</w:t>
+        <w:br/>
+        <w:t>Cada robot jugador se posicionará en la ciudad de la siguiente manera:</w:t>
+      </w:r>
+    </w:p>
+    <w:p>
+      <w:pPr>
+        <w:pStyle w:val="style0"/>
+        <w:jc w:val="left"/>
+      </w:pPr>
+      <w:r>
+        <w:rPr>
+          <w:sz w:val="22"/>
+          <w:szCs w:val="22"/>
+        </w:rPr>
+        <w:t xml:space="preserve">-RobotJugador1 en la esquina (1,1); </w:t>
+      </w:r>
+    </w:p>
+    <w:p>
+      <w:pPr>
+        <w:pStyle w:val="style0"/>
+        <w:jc w:val="left"/>
+      </w:pPr>
+      <w:r>
+        <w:rPr>
+          <w:sz w:val="22"/>
+          <w:szCs w:val="22"/>
+        </w:rPr>
+        <w:t>-RobotJugador2 en la esquina (2,1);</w:t>
+      </w:r>
+    </w:p>
+    <w:p>
+      <w:pPr>
+        <w:pStyle w:val="style0"/>
+        <w:jc w:val="left"/>
+      </w:pPr>
+      <w:r>
+        <w:rPr>
+          <w:sz w:val="22"/>
+          <w:szCs w:val="22"/>
+        </w:rPr>
+        <w:t>-RobotJugador3 en la esquina (3,1);</w:t>
+      </w:r>
+    </w:p>
+    <w:p>
+      <w:pPr>
+        <w:pStyle w:val="style0"/>
+        <w:jc w:val="left"/>
+      </w:pPr>
+      <w:r>
+        <w:rPr>
+          <w:sz w:val="22"/>
+          <w:szCs w:val="22"/>
+        </w:rPr>
+        <w:t>-RobotJugador4 en la esquina (4,1);</w:t>
+      </w:r>
+    </w:p>
+    <w:p>
+      <w:pPr>
+        <w:pStyle w:val="style0"/>
+        <w:jc w:val="left"/>
+      </w:pPr>
+      <w:r>
+        <w:rPr>
+          <w:sz w:val="22"/>
+          <w:szCs w:val="22"/>
+        </w:rPr>
+        <w:t>-RobotJugador5 en la esquina (5,1);</w:t>
+      </w:r>
+    </w:p>
+    <w:p>
+      <w:pPr>
+        <w:pStyle w:val="style0"/>
+        <w:jc w:val="left"/>
+      </w:pPr>
+      <w:r>
+        <w:rPr>
+          <w:sz w:val="22"/>
+          <w:szCs w:val="22"/>
+        </w:rPr>
+        <w:t>-RobotJugador6 en la esquina (6,1);</w:t>
+      </w:r>
+    </w:p>
+    <w:p>
+      <w:pPr>
+        <w:pStyle w:val="style0"/>
+        <w:jc w:val="left"/>
+      </w:pPr>
+      <w:r>
+        <w:rPr>
+          <w:sz w:val="22"/>
+          <w:szCs w:val="22"/>
+        </w:rPr>
+        <w:t xml:space="preserve">El juego finalizará cuando un robot jugador </w:t>
+      </w:r>
+      <w:r>
+        <w:rPr>
+          <w:sz w:val="22"/>
+          <w:szCs w:val="22"/>
+          <w:u w:val="none"/>
+        </w:rPr>
+        <w:t>llegue</w:t>
+      </w:r>
+      <w:r>
+        <w:rPr>
+          <w:sz w:val="22"/>
+          <w:szCs w:val="22"/>
+        </w:rPr>
+        <w:t xml:space="preserve"> primero a la calle 99 luego de avanzar por su correspondiente avenida.</w:t>
+      </w:r>
+    </w:p>
+    <w:p>
+      <w:pPr>
+        <w:pStyle w:val="style0"/>
+        <w:jc w:val="left"/>
+      </w:pPr>
+      <w:r>
+        <w:rPr>
+          <w:sz w:val="22"/>
+          <w:szCs w:val="22"/>
+        </w:rPr>
+        <w:t>Comenzará el juego el RobotJugador1 y sucesivamente hasta el RobotJugador6, cada robot jugador solicitará al robot coordinador en su turno correspondiente un número para avanzar; el coordinador simulará que tira un dado al obtener un valor aleatorio entre uno y seis y se lo devolverá al jugador que esté en su turno. El coordinaron se encarga de organizar los turnos de cada robot jugador.</w:t>
+      </w:r>
+    </w:p>
+    <w:p>
+      <w:pPr>
+        <w:pStyle w:val="style0"/>
+        <w:spacing w:after="0" w:before="0" w:line="100" w:lineRule="atLeast"/>
+        <w:jc w:val="left"/>
+      </w:pPr>
+      <w:r>
+        <w:rPr>
+          <w:b w:val="false"/>
+          <w:bCs w:val="false"/>
+          <w:sz w:val="22"/>
+          <w:szCs w:val="22"/>
+        </w:rPr>
+        <w:t xml:space="preserve">Cuando el primer robot llegue al final del juego, debe informarle al coordinador que ha finalizado. El coordinador debe informar el número del robot jugador ganador. </w:t>
+      </w:r>
+    </w:p>
+    <w:p>
+      <w:pPr>
+        <w:pStyle w:val="style0"/>
+        <w:spacing w:after="0" w:before="0" w:line="100" w:lineRule="atLeast"/>
+        <w:jc w:val="left"/>
+      </w:pPr>
+      <w:r>
+        <w:rPr/>
+      </w:r>
+    </w:p>
+    <w:p>
+      <w:pPr>
+        <w:pStyle w:val="style0"/>
+        <w:spacing w:after="0" w:before="0" w:line="100" w:lineRule="atLeast"/>
+        <w:jc w:val="left"/>
+      </w:pPr>
+      <w:r>
+        <w:rPr/>
+      </w:r>
+    </w:p>
+    <w:p>
+      <w:pPr>
+        <w:pStyle w:val="style0"/>
+        <w:spacing w:after="0" w:before="0" w:line="100" w:lineRule="atLeast"/>
+        <w:jc w:val="left"/>
+      </w:pPr>
+      <w:r>
         <w:rPr>
           <w:b/>
           <w:bCs/>
           <w:sz w:val="40"/>
           <w:szCs w:val="40"/>
         </w:rPr>
-      </w:r>
-    </w:p>
-    <w:p>
-      <w:pPr>
-        <w:pStyle w:val="style0"/>
-        <w:jc w:val="left"/>
-      </w:pPr>
-      <w:r>
-        <w:rPr>
-          <w:sz w:val="22"/>
-          <w:szCs w:val="22"/>
-        </w:rPr>
-        <w:t xml:space="preserve">Se trata de simular el </w:t>
-      </w:r>
-      <w:r>
-        <w:rPr>
-          <w:b/>
-          <w:bCs/>
-          <w:sz w:val="22"/>
-          <w:szCs w:val="22"/>
-        </w:rPr>
-        <w:t>juego de la oca</w:t>
-      </w:r>
-      <w:r>
-        <w:rPr>
-          <w:sz w:val="22"/>
-          <w:szCs w:val="22"/>
-        </w:rPr>
-        <w:t>. Para lograrlo se tienen seis robots jugadores (pueden haber más o menos jugadores) y un robot coordinador.</w:t>
-        <w:br/>
-        <w:t>Cada robot jugador se posicionará en la ciudad de la siguiente manera:</w:t>
-      </w:r>
-    </w:p>
-    <w:p>
-      <w:pPr>
-        <w:pStyle w:val="style0"/>
-        <w:jc w:val="left"/>
-      </w:pPr>
-      <w:r>
-        <w:rPr>
-          <w:sz w:val="22"/>
-          <w:szCs w:val="22"/>
-        </w:rPr>
-        <w:t xml:space="preserve">-RobotJugador1 en la esquina (1,1); </w:t>
-      </w:r>
-    </w:p>
-    <w:p>
-      <w:pPr>
-        <w:pStyle w:val="style0"/>
-        <w:jc w:val="left"/>
-      </w:pPr>
-      <w:r>
-        <w:rPr>
-          <w:sz w:val="22"/>
-          <w:szCs w:val="22"/>
-        </w:rPr>
-        <w:t>-RobotJugador2 en la esquina (2,1);</w:t>
-      </w:r>
-    </w:p>
-    <w:p>
-      <w:pPr>
-        <w:pStyle w:val="style0"/>
-        <w:jc w:val="left"/>
-      </w:pPr>
-      <w:r>
-        <w:rPr>
-          <w:sz w:val="22"/>
-          <w:szCs w:val="22"/>
-        </w:rPr>
-        <w:t>-RobotJugador3 en la esquina (3,1);</w:t>
-      </w:r>
-    </w:p>
-    <w:p>
-      <w:pPr>
-        <w:pStyle w:val="style0"/>
-        <w:jc w:val="left"/>
-      </w:pPr>
-      <w:r>
-        <w:rPr>
-          <w:sz w:val="22"/>
-          <w:szCs w:val="22"/>
-        </w:rPr>
-        <w:t>-RobotJugador4 en la esquina (4,1);</w:t>
-      </w:r>
-    </w:p>
-    <w:p>
-      <w:pPr>
-        <w:pStyle w:val="style0"/>
-        <w:jc w:val="left"/>
-      </w:pPr>
-      <w:r>
-        <w:rPr>
-          <w:sz w:val="22"/>
-          <w:szCs w:val="22"/>
-        </w:rPr>
-        <w:t>-RobotJugador5 en la esquina (5,1);</w:t>
-      </w:r>
-    </w:p>
-    <w:p>
-      <w:pPr>
-        <w:pStyle w:val="style0"/>
-        <w:jc w:val="left"/>
-      </w:pPr>
-      <w:r>
-        <w:rPr>
-          <w:sz w:val="22"/>
-          <w:szCs w:val="22"/>
-        </w:rPr>
-        <w:t>-RobotJugador6 en la esquina (6,1);</w:t>
-      </w:r>
-    </w:p>
-    <w:p>
-      <w:pPr>
-        <w:pStyle w:val="style0"/>
-        <w:jc w:val="left"/>
-      </w:pPr>
-      <w:r>
-        <w:rPr>
-          <w:sz w:val="22"/>
-          <w:szCs w:val="22"/>
-        </w:rPr>
-        <w:t xml:space="preserve">El juego finalizará cuando un robot jugador </w:t>
-      </w:r>
-      <w:r>
-        <w:rPr>
-          <w:sz w:val="22"/>
-          <w:szCs w:val="22"/>
-          <w:u w:val="none"/>
-        </w:rPr>
-        <w:t>llegue</w:t>
-      </w:r>
-      <w:r>
-        <w:rPr>
-          <w:sz w:val="22"/>
-          <w:szCs w:val="22"/>
-        </w:rPr>
-        <w:t xml:space="preserve"> primero a la calle 99 luego de avanzar por su correspondiente avenida.</w:t>
-      </w:r>
-    </w:p>
-    <w:p>
-      <w:pPr>
-        <w:pStyle w:val="style0"/>
-        <w:jc w:val="left"/>
-      </w:pPr>
-      <w:r>
-        <w:rPr>
-          <w:sz w:val="22"/>
-          <w:szCs w:val="22"/>
-        </w:rPr>
-        <w:t>Comenzará el juego el RobotJugador1 y sucesivamente hasta el RobotJugador6, cada robot jugador solicitará al robot coordinador en su turno correspondiente un número para avanzar; el coordinador simulará que tira un dado al obtener un valor aleatorio entre uno y seis y se lo devolverá al jugador que esté en su turno. El coordinaron se encarga de organizar los turnos de cada robot jugador.</w:t>
-      </w:r>
-    </w:p>
-    <w:p>
-      <w:pPr>
-        <w:pStyle w:val="style0"/>
-        <w:spacing w:after="0" w:before="0" w:line="100" w:lineRule="atLeast"/>
-        <w:jc w:val="left"/>
-      </w:pPr>
-      <w:r>
-        <w:rPr>
-          <w:b w:val="false"/>
-          <w:bCs w:val="false"/>
-          <w:sz w:val="22"/>
-          <w:szCs w:val="22"/>
-        </w:rPr>
-        <w:t xml:space="preserve">Cuando el primer robot llegue al final del juego, debe informarle al coordinador que ha finalizado. El coordinador debe informar el número del robot jugador ganador. </w:t>
-      </w:r>
-    </w:p>
-    <w:p>
-      <w:pPr>
-        <w:pStyle w:val="style0"/>
-        <w:spacing w:after="0" w:before="0" w:line="100" w:lineRule="atLeast"/>
-        <w:jc w:val="left"/>
-      </w:pPr>
-      <w:r>
-        <w:rPr>
-          <w:b w:val="false"/>
-          <w:bCs w:val="false"/>
-          <w:sz w:val="22"/>
-          <w:szCs w:val="22"/>
-        </w:rPr>
-      </w:r>
-    </w:p>
-    <w:p>
-      <w:pPr>
-        <w:pStyle w:val="style0"/>
-        <w:spacing w:after="0" w:before="0" w:line="100" w:lineRule="atLeast"/>
-        <w:jc w:val="left"/>
-      </w:pPr>
-      <w:r>
-        <w:rPr>
-          <w:b w:val="false"/>
-          <w:bCs w:val="false"/>
-          <w:sz w:val="22"/>
-          <w:szCs w:val="22"/>
-        </w:rPr>
-      </w:r>
-    </w:p>
-    <w:p>
-      <w:pPr>
-        <w:pStyle w:val="style0"/>
-        <w:spacing w:after="0" w:before="0" w:line="100" w:lineRule="atLeast"/>
-        <w:jc w:val="left"/>
-      </w:pPr>
-      <w:r>
-        <w:rPr>
-          <w:b/>
-          <w:bCs/>
-          <w:sz w:val="40"/>
-          <w:szCs w:val="40"/>
-        </w:rPr>
         <w:t>Conclusiones</w:t>
       </w:r>
     </w:p>
@@ -7586,12 +7608,7 @@
         <w:jc w:val="left"/>
       </w:pPr>
       <w:r>
-        <w:rPr>
-          <w:b/>
-          <w:bCs/>
-          <w:sz w:val="40"/>
-          <w:szCs w:val="40"/>
-        </w:rPr>
+        <w:rPr/>
       </w:r>
     </w:p>
     <w:p>
@@ -7802,6 +7819,125 @@
   <w:abstractNum w:abstractNumId="2">
     <w:lvl w:ilvl="0">
       <w:start w:val="1"/>
+      <w:numFmt w:val="none"/>
+      <w:suff w:val="nothing"/>
+      <w:lvlText w:val=""/>
+      <w:lvlJc w:val="left"/>
+      <w:pPr>
+        <w:tabs>
+          <w:tab w:pos="432" w:val="num"/>
+        </w:tabs>
+        <w:ind w:hanging="432" w:left="432"/>
+      </w:pPr>
+    </w:lvl>
+    <w:lvl w:ilvl="1">
+      <w:start w:val="1"/>
+      <w:numFmt w:val="none"/>
+      <w:suff w:val="nothing"/>
+      <w:lvlText w:val=""/>
+      <w:lvlJc w:val="left"/>
+      <w:pPr>
+        <w:tabs>
+          <w:tab w:pos="576" w:val="num"/>
+        </w:tabs>
+        <w:ind w:hanging="576" w:left="576"/>
+      </w:pPr>
+    </w:lvl>
+    <w:lvl w:ilvl="2">
+      <w:start w:val="1"/>
+      <w:numFmt w:val="none"/>
+      <w:suff w:val="nothing"/>
+      <w:lvlText w:val=""/>
+      <w:lvlJc w:val="left"/>
+      <w:pPr>
+        <w:tabs>
+          <w:tab w:pos="720" w:val="num"/>
+        </w:tabs>
+        <w:ind w:hanging="720" w:left="720"/>
+      </w:pPr>
+    </w:lvl>
+    <w:lvl w:ilvl="3">
+      <w:start w:val="1"/>
+      <w:numFmt w:val="none"/>
+      <w:suff w:val="nothing"/>
+      <w:lvlText w:val=""/>
+      <w:lvlJc w:val="left"/>
+      <w:pPr>
+        <w:tabs>
+          <w:tab w:pos="864" w:val="num"/>
+        </w:tabs>
+        <w:ind w:hanging="864" w:left="864"/>
+      </w:pPr>
+    </w:lvl>
+    <w:lvl w:ilvl="4">
+      <w:start w:val="1"/>
+      <w:numFmt w:val="none"/>
+      <w:suff w:val="nothing"/>
+      <w:lvlText w:val=""/>
+      <w:lvlJc w:val="left"/>
+      <w:pPr>
+        <w:tabs>
+          <w:tab w:pos="1008" w:val="num"/>
+        </w:tabs>
+        <w:ind w:hanging="1008" w:left="1008"/>
+      </w:pPr>
+    </w:lvl>
+    <w:lvl w:ilvl="5">
+      <w:start w:val="1"/>
+      <w:numFmt w:val="none"/>
+      <w:suff w:val="nothing"/>
+      <w:lvlText w:val=""/>
+      <w:lvlJc w:val="left"/>
+      <w:pPr>
+        <w:tabs>
+          <w:tab w:pos="1152" w:val="num"/>
+        </w:tabs>
+        <w:ind w:hanging="1152" w:left="1152"/>
+      </w:pPr>
+    </w:lvl>
+    <w:lvl w:ilvl="6">
+      <w:start w:val="1"/>
+      <w:numFmt w:val="none"/>
+      <w:suff w:val="nothing"/>
+      <w:lvlText w:val=""/>
+      <w:lvlJc w:val="left"/>
+      <w:pPr>
+        <w:tabs>
+          <w:tab w:pos="1296" w:val="num"/>
+        </w:tabs>
+        <w:ind w:hanging="1296" w:left="1296"/>
+      </w:pPr>
+    </w:lvl>
+    <w:lvl w:ilvl="7">
+      <w:start w:val="1"/>
+      <w:numFmt w:val="none"/>
+      <w:suff w:val="nothing"/>
+      <w:lvlText w:val=""/>
+      <w:lvlJc w:val="left"/>
+      <w:pPr>
+        <w:tabs>
+          <w:tab w:pos="1440" w:val="num"/>
+        </w:tabs>
+        <w:ind w:hanging="1440" w:left="1440"/>
+      </w:pPr>
+    </w:lvl>
+    <w:lvl w:ilvl="8">
+      <w:start w:val="1"/>
+      <w:numFmt w:val="none"/>
+      <w:suff w:val="nothing"/>
+      <w:lvlText w:val=""/>
+      <w:lvlJc w:val="left"/>
+      <w:pPr>
+        <w:tabs>
+          <w:tab w:pos="1584" w:val="num"/>
+        </w:tabs>
+        <w:ind w:hanging="1584" w:left="1584"/>
+      </w:pPr>
+    </w:lvl>
+  </w:abstractNum>
+  <w:abstractNum w:abstractNumId="3">
+    <w:lvl w:ilvl="0">
+      <w:start w:val="1"/>
       <w:numFmt w:val="bullet"/>
       <w:lvlText w:val=""/>
       <w:lvlJc w:val="left"/>
@@ -7936,7 +8072,7 @@
       </w:rPr>
     </w:lvl>
   </w:abstractNum>
-  <w:abstractNum w:abstractNumId="3">
+  <w:abstractNum w:abstractNumId="4">
     <w:lvl w:ilvl="0">
       <w:start w:val="1"/>
       <w:numFmt w:val="bullet"/>
@@ -8073,7 +8209,7 @@
       </w:rPr>
     </w:lvl>
   </w:abstractNum>
-  <w:abstractNum w:abstractNumId="4">
+  <w:abstractNum w:abstractNumId="5">
     <w:lvl w:ilvl="0">
       <w:start w:val="1"/>
       <w:numFmt w:val="bullet"/>
@@ -8181,125 +8317,6 @@
       <w:rPr>
         <w:rFonts w:ascii="Wingdings" w:cs="Wingdings" w:hAnsi="Wingdings" w:hint="default"/>
       </w:rPr>
-    </w:lvl>
-  </w:abstractNum>
-  <w:abstractNum w:abstractNumId="5">
-    <w:lvl w:ilvl="0">
-      <w:start w:val="1"/>
-      <w:numFmt w:val="none"/>
-      <w:suff w:val="nothing"/>
-      <w:lvlText w:val=""/>
-      <w:lvlJc w:val="left"/>
-      <w:pPr>
-        <w:tabs>
-          <w:tab w:pos="432" w:val="num"/>
-        </w:tabs>
-        <w:ind w:hanging="432" w:left="432"/>
-      </w:pPr>
-    </w:lvl>
-    <w:lvl w:ilvl="1">
-      <w:start w:val="1"/>
-      <w:numFmt w:val="none"/>
-      <w:suff w:val="nothing"/>
-      <w:lvlText w:val=""/>
-      <w:lvlJc w:val="left"/>
-      <w:pPr>
-        <w:tabs>
-          <w:tab w:pos="576" w:val="num"/>
-        </w:tabs>
-        <w:ind w:hanging="576" w:left="576"/>
-      </w:pPr>
-    </w:lvl>
-    <w:lvl w:ilvl="2">
-      <w:start w:val="1"/>
-      <w:numFmt w:val="none"/>
-      <w:suff w:val="nothing"/>
-      <w:lvlText w:val=""/>
-      <w:lvlJc w:val="left"/>
-      <w:pPr>
-        <w:tabs>
-          <w:tab w:pos="720" w:val="num"/>
-        </w:tabs>
-        <w:ind w:hanging="720" w:left="720"/>
-      </w:pPr>
-    </w:lvl>
-    <w:lvl w:ilvl="3">
-      <w:start w:val="1"/>
-      <w:numFmt w:val="none"/>
-      <w:suff w:val="nothing"/>
-      <w:lvlText w:val=""/>
-      <w:lvlJc w:val="left"/>
-      <w:pPr>
-        <w:tabs>
-          <w:tab w:pos="864" w:val="num"/>
-        </w:tabs>
-        <w:ind w:hanging="864" w:left="864"/>
-      </w:pPr>
-    </w:lvl>
-    <w:lvl w:ilvl="4">
-      <w:start w:val="1"/>
-      <w:numFmt w:val="none"/>
-      <w:suff w:val="nothing"/>
-      <w:lvlText w:val=""/>
-      <w:lvlJc w:val="left"/>
-      <w:pPr>
-        <w:tabs>
-          <w:tab w:pos="1008" w:val="num"/>
-        </w:tabs>
-        <w:ind w:hanging="1008" w:left="1008"/>
-      </w:pPr>
-    </w:lvl>
-    <w:lvl w:ilvl="5">
-      <w:start w:val="1"/>
-      <w:numFmt w:val="none"/>
-      <w:suff w:val="nothing"/>
-      <w:lvlText w:val=""/>
-      <w:lvlJc w:val="left"/>
-      <w:pPr>
-        <w:tabs>
-          <w:tab w:pos="1152" w:val="num"/>
-        </w:tabs>
-        <w:ind w:hanging="1152" w:left="1152"/>
-      </w:pPr>
-    </w:lvl>
-    <w:lvl w:ilvl="6">
-      <w:start w:val="1"/>
-      <w:numFmt w:val="none"/>
-      <w:suff w:val="nothing"/>
-      <w:lvlText w:val=""/>
-      <w:lvlJc w:val="left"/>
-      <w:pPr>
-        <w:tabs>
-          <w:tab w:pos="1296" w:val="num"/>
-        </w:tabs>
-        <w:ind w:hanging="1296" w:left="1296"/>
-      </w:pPr>
-    </w:lvl>
-    <w:lvl w:ilvl="7">
-      <w:start w:val="1"/>
-      <w:numFmt w:val="none"/>
-      <w:suff w:val="nothing"/>
-      <w:lvlText w:val=""/>
-      <w:lvlJc w:val="left"/>
-      <w:pPr>
-        <w:tabs>
-          <w:tab w:pos="1440" w:val="num"/>
-        </w:tabs>
-        <w:ind w:hanging="1440" w:left="1440"/>
-      </w:pPr>
-    </w:lvl>
-    <w:lvl w:ilvl="8">
-      <w:start w:val="1"/>
-      <w:numFmt w:val="none"/>
-      <w:suff w:val="nothing"/>
-      <w:lvlText w:val=""/>
-      <w:lvlJc w:val="left"/>
-      <w:pPr>
-        <w:tabs>
-          <w:tab w:pos="1584" w:val="num"/>
-        </w:tabs>
-        <w:ind w:hanging="1584" w:left="1584"/>
-      </w:pPr>
     </w:lvl>
   </w:abstractNum>
   <w:num w:numId="1">
@@ -8331,7 +8348,7 @@
         <w:tab w:leader="none" w:pos="709" w:val="left"/>
       </w:tabs>
       <w:suppressAutoHyphens w:val="true"/>
-      <w:spacing w:after="160" w:before="0" w:line="254" w:lineRule="auto"/>
+      <w:spacing w:after="160" w:before="0" w:line="252" w:lineRule="auto"/>
     </w:pPr>
     <w:rPr>
       <w:rFonts w:ascii="Times New Roman" w:cs="Lohit Hindi" w:eastAsia="Droid Sans Fallback" w:hAnsi="Times New Roman"/>
@@ -8343,9 +8360,15 @@
   </w:style>
   <w:style w:styleId="style1" w:type="paragraph">
     <w:name w:val="Encabezado 1"/>
-    <w:basedOn w:val="style29"/>
-    <w:next w:val="style30"/>
-    <w:pPr/>
+    <w:basedOn w:val="style33"/>
+    <w:next w:val="style34"/>
+    <w:pPr>
+      <w:numPr>
+        <w:ilvl w:val="0"/>
+        <w:numId w:val="1"/>
+      </w:numPr>
+      <w:outlineLvl w:val="0"/>
+    </w:pPr>
     <w:rPr>
       <w:b/>
       <w:bCs/>
@@ -8451,10 +8474,38 @@
       <w:rFonts w:cs="Wingdings"/>
     </w:rPr>
   </w:style>
-  <w:style w:styleId="style29" w:type="paragraph">
+  <w:style w:styleId="style29" w:type="character">
+    <w:name w:val="ListLabel 9"/>
+    <w:next w:val="style29"/>
+    <w:rPr>
+      <w:rFonts w:cs="Symbol"/>
+    </w:rPr>
+  </w:style>
+  <w:style w:styleId="style30" w:type="character">
+    <w:name w:val="ListLabel 10"/>
+    <w:next w:val="style30"/>
+    <w:rPr>
+      <w:rFonts w:cs="Times New Roman"/>
+    </w:rPr>
+  </w:style>
+  <w:style w:styleId="style31" w:type="character">
+    <w:name w:val="ListLabel 11"/>
+    <w:next w:val="style31"/>
+    <w:rPr>
+      <w:rFonts w:cs="Courier New"/>
+    </w:rPr>
+  </w:style>
+  <w:style w:styleId="style32" w:type="character">
+    <w:name w:val="ListLabel 12"/>
+    <w:next w:val="style32"/>
+    <w:rPr>
+      <w:rFonts w:cs="Wingdings"/>
+    </w:rPr>
+  </w:style>
+  <w:style w:styleId="style33" w:type="paragraph">
     <w:name w:val="Encabezado"/>
     <w:basedOn w:val="style0"/>
-    <w:next w:val="style30"/>
+    <w:next w:val="style34"/>
     <w:pPr>
       <w:keepNext/>
       <w:spacing w:after="120" w:before="240"/>
@@ -8465,28 +8516,28 @@
       <w:szCs w:val="28"/>
     </w:rPr>
   </w:style>
-  <w:style w:styleId="style30" w:type="paragraph">
+  <w:style w:styleId="style34" w:type="paragraph">
     <w:name w:val="Cuerpo de texto"/>
     <w:basedOn w:val="style0"/>
-    <w:next w:val="style30"/>
+    <w:next w:val="style34"/>
     <w:pPr>
       <w:spacing w:after="120" w:before="0"/>
     </w:pPr>
     <w:rPr/>
   </w:style>
-  <w:style w:styleId="style31" w:type="paragraph">
+  <w:style w:styleId="style35" w:type="paragraph">
     <w:name w:val="Lista"/>
-    <w:basedOn w:val="style30"/>
-    <w:next w:val="style31"/>
+    <w:basedOn w:val="style34"/>
+    <w:next w:val="style35"/>
     <w:pPr/>
     <w:rPr>
       <w:rFonts w:cs="Lohit Hindi"/>
     </w:rPr>
   </w:style>
-  <w:style w:styleId="style32" w:type="paragraph">
+  <w:style w:styleId="style36" w:type="paragraph">
     <w:name w:val="Etiqueta"/>
     <w:basedOn w:val="style0"/>
-    <w:next w:val="style32"/>
+    <w:next w:val="style36"/>
     <w:pPr>
       <w:suppressLineNumbers/>
       <w:spacing w:after="120" w:before="120"/>
@@ -8499,10 +8550,10 @@
       <w:szCs w:val="24"/>
     </w:rPr>
   </w:style>
-  <w:style w:styleId="style33" w:type="paragraph">
+  <w:style w:styleId="style37" w:type="paragraph">
     <w:name w:val="Índice"/>
     <w:basedOn w:val="style0"/>
-    <w:next w:val="style33"/>
+    <w:next w:val="style37"/>
     <w:pPr>
       <w:suppressLineNumbers/>
     </w:pPr>

</xml_diff>